<commit_message>
lots of updates include search in inventory
</commit_message>
<xml_diff>
--- a/api guide.docx
+++ b/api guide.docx
@@ -240,6 +240,7 @@
         </w:rPr>
         <w:t xml:space="preserve">متد </w:t>
       </w:r>
+      <w:proofErr w:type="spellStart"/>
       <w:r>
         <w:rPr>
           <w:rFonts w:cs="Nazanin"/>
@@ -249,6 +250,7 @@
         </w:rPr>
         <w:t>NewOrder</w:t>
       </w:r>
+      <w:proofErr w:type="spellEnd"/>
       <w:r>
         <w:rPr>
           <w:rFonts w:cs="Nazanin" w:hint="cs"/>
@@ -784,12 +786,14 @@
                 <w:rFonts w:cs="Nazanin"/>
               </w:rPr>
             </w:pPr>
+            <w:proofErr w:type="spellStart"/>
             <w:r>
               <w:rPr>
                 <w:rFonts w:cs="Nazanin"/>
               </w:rPr>
               <w:t>vendorName</w:t>
             </w:r>
+            <w:proofErr w:type="spellEnd"/>
           </w:p>
         </w:tc>
         <w:tc>
@@ -950,12 +954,14 @@
                 <w:rFonts w:cs="Nazanin"/>
               </w:rPr>
             </w:pPr>
+            <w:proofErr w:type="spellStart"/>
             <w:r>
               <w:rPr>
                 <w:rFonts w:cs="Nazanin"/>
               </w:rPr>
               <w:t>registerFirstName</w:t>
             </w:r>
+            <w:proofErr w:type="spellEnd"/>
           </w:p>
         </w:tc>
         <w:tc>
@@ -1133,12 +1139,14 @@
                 <w:rFonts w:cs="Nazanin"/>
               </w:rPr>
             </w:pPr>
+            <w:proofErr w:type="spellStart"/>
             <w:r>
               <w:rPr>
                 <w:rFonts w:cs="Nazanin"/>
               </w:rPr>
               <w:t>registerLastName</w:t>
             </w:r>
+            <w:proofErr w:type="spellEnd"/>
           </w:p>
         </w:tc>
         <w:tc>
@@ -1316,12 +1324,14 @@
                 <w:rFonts w:cs="Nazanin"/>
               </w:rPr>
             </w:pPr>
+            <w:proofErr w:type="spellStart"/>
             <w:r>
               <w:rPr>
                 <w:rFonts w:cs="Nazanin"/>
               </w:rPr>
               <w:t>registerCellNumber</w:t>
             </w:r>
+            <w:proofErr w:type="spellEnd"/>
           </w:p>
         </w:tc>
         <w:tc>
@@ -1427,6 +1437,7 @@
               </w:rPr>
               <w:t xml:space="preserve"> (قابل دریافت از متد </w:t>
             </w:r>
+            <w:proofErr w:type="spellStart"/>
             <w:r>
               <w:rPr>
                 <w:rFonts w:ascii="IRANSansWeb-Light" w:cs="Nazanin"/>
@@ -1435,6 +1446,7 @@
               </w:rPr>
               <w:t>GetStates</w:t>
             </w:r>
+            <w:proofErr w:type="spellEnd"/>
             <w:r>
               <w:rPr>
                 <w:rFonts w:ascii="IRANSansWeb-Light" w:cs="Nazanin" w:hint="cs"/>
@@ -1492,12 +1504,14 @@
                 <w:rFonts w:cs="Nazanin"/>
               </w:rPr>
             </w:pPr>
+            <w:proofErr w:type="spellStart"/>
             <w:r>
               <w:rPr>
                 <w:rFonts w:cs="Nazanin"/>
               </w:rPr>
               <w:t>stateCode</w:t>
             </w:r>
+            <w:proofErr w:type="spellEnd"/>
           </w:p>
         </w:tc>
         <w:tc>
@@ -1603,6 +1617,7 @@
               </w:rPr>
               <w:t xml:space="preserve"> (قابل دریافت از متد </w:t>
             </w:r>
+            <w:proofErr w:type="spellStart"/>
             <w:r>
               <w:rPr>
                 <w:rFonts w:ascii="IRANSansWeb-Light" w:cs="Nazanin"/>
@@ -1611,6 +1626,7 @@
               </w:rPr>
               <w:t>GetCities</w:t>
             </w:r>
+            <w:proofErr w:type="spellEnd"/>
             <w:r>
               <w:rPr>
                 <w:rFonts w:ascii="IRANSansWeb-Light" w:cs="Nazanin" w:hint="cs"/>
@@ -1668,12 +1684,14 @@
                 <w:rFonts w:cs="Nazanin"/>
               </w:rPr>
             </w:pPr>
+            <w:proofErr w:type="spellStart"/>
             <w:r>
               <w:rPr>
                 <w:rFonts w:cs="Nazanin"/>
               </w:rPr>
               <w:t>cityCode</w:t>
             </w:r>
+            <w:proofErr w:type="spellEnd"/>
           </w:p>
         </w:tc>
         <w:tc>
@@ -1817,12 +1835,14 @@
                 <w:rFonts w:cs="Nazanin"/>
               </w:rPr>
             </w:pPr>
+            <w:proofErr w:type="spellStart"/>
             <w:r>
               <w:rPr>
                 <w:rFonts w:cs="Nazanin"/>
               </w:rPr>
               <w:t>registerAddress</w:t>
             </w:r>
+            <w:proofErr w:type="spellEnd"/>
           </w:p>
         </w:tc>
         <w:tc>
@@ -1983,12 +2003,14 @@
                 <w:rFonts w:cs="Nazanin"/>
               </w:rPr>
             </w:pPr>
+            <w:proofErr w:type="spellStart"/>
             <w:r>
               <w:rPr>
                 <w:rFonts w:cs="Nazanin"/>
               </w:rPr>
               <w:t>registerPostalCode</w:t>
             </w:r>
+            <w:proofErr w:type="spellEnd"/>
           </w:p>
         </w:tc>
         <w:tc>
@@ -2070,6 +2092,7 @@
               </w:rPr>
               <w:t>کالا (</w:t>
             </w:r>
+            <w:proofErr w:type="spellStart"/>
             <w:r>
               <w:rPr>
                 <w:rFonts w:cs="Nazanin"/>
@@ -2086,8 +2109,6 @@
               </w:rPr>
               <w:t>t</w:t>
             </w:r>
-            <w:bookmarkStart w:id="0" w:name="_GoBack"/>
-            <w:bookmarkEnd w:id="0"/>
             <w:r>
               <w:rPr>
                 <w:rFonts w:cs="Nazanin"/>
@@ -2096,6 +2117,7 @@
               </w:rPr>
               <w:t>Id</w:t>
             </w:r>
+            <w:proofErr w:type="spellEnd"/>
             <w:r>
               <w:rPr>
                 <w:rFonts w:cs="Nazanin" w:hint="cs"/>
@@ -2176,6 +2198,7 @@
               </w:rPr>
               <w:t xml:space="preserve"> درصد تخفیف (</w:t>
             </w:r>
+            <w:proofErr w:type="spellStart"/>
             <w:r>
               <w:rPr>
                 <w:rFonts w:cs="Nazanin"/>
@@ -2185,6 +2208,7 @@
               </w:rPr>
               <w:t>percentDiscount</w:t>
             </w:r>
+            <w:proofErr w:type="spellEnd"/>
             <w:r>
               <w:rPr>
                 <w:rFonts w:cs="Nazanin" w:hint="cs"/>
@@ -2388,12 +2412,14 @@
                 <w:rFonts w:cs="Nazanin"/>
               </w:rPr>
             </w:pPr>
+            <w:proofErr w:type="spellStart"/>
             <w:r>
               <w:rPr>
                 <w:rFonts w:cs="Nazanin"/>
               </w:rPr>
               <w:t>serviceType</w:t>
             </w:r>
+            <w:proofErr w:type="spellEnd"/>
           </w:p>
         </w:tc>
         <w:tc>
@@ -2575,12 +2601,14 @@
                 <w:rFonts w:cs="Nazanin"/>
               </w:rPr>
             </w:pPr>
+            <w:proofErr w:type="spellStart"/>
             <w:r>
               <w:rPr>
                 <w:rFonts w:cs="Nazanin"/>
               </w:rPr>
               <w:t>payType</w:t>
             </w:r>
+            <w:proofErr w:type="spellEnd"/>
           </w:p>
         </w:tc>
         <w:tc>
@@ -2691,12 +2719,14 @@
                 <w:rFonts w:cs="Nazanin"/>
               </w:rPr>
             </w:pPr>
+            <w:proofErr w:type="spellStart"/>
             <w:r>
               <w:rPr>
                 <w:rFonts w:cs="Nazanin"/>
               </w:rPr>
               <w:t>orderDate</w:t>
             </w:r>
+            <w:proofErr w:type="spellEnd"/>
           </w:p>
         </w:tc>
         <w:tc>
@@ -2811,12 +2841,14 @@
                 <w:rFonts w:cs="Nazanin"/>
               </w:rPr>
             </w:pPr>
+            <w:proofErr w:type="spellStart"/>
             <w:r>
               <w:rPr>
                 <w:rFonts w:cs="Nazanin"/>
               </w:rPr>
               <w:t>orderTime</w:t>
             </w:r>
+            <w:proofErr w:type="spellEnd"/>
           </w:p>
         </w:tc>
         <w:tc>
@@ -3447,6 +3479,7 @@
         </w:rPr>
         <w:t xml:space="preserve">متد </w:t>
       </w:r>
+      <w:proofErr w:type="spellStart"/>
       <w:r>
         <w:rPr>
           <w:rFonts w:cs="Nazanin"/>
@@ -3456,6 +3489,7 @@
         </w:rPr>
         <w:t>GetStates</w:t>
       </w:r>
+      <w:proofErr w:type="spellEnd"/>
       <w:r>
         <w:rPr>
           <w:rFonts w:cs="Nazanin" w:hint="cs"/>
@@ -4057,6 +4091,7 @@
         </w:rPr>
         <w:t xml:space="preserve">متد </w:t>
       </w:r>
+      <w:proofErr w:type="spellStart"/>
       <w:r>
         <w:rPr>
           <w:rFonts w:cs="Nazanin"/>
@@ -4066,6 +4101,7 @@
         </w:rPr>
         <w:t>GetCities</w:t>
       </w:r>
+      <w:proofErr w:type="spellEnd"/>
       <w:r>
         <w:rPr>
           <w:rFonts w:cs="Nazanin" w:hint="cs"/>
@@ -4643,12 +4679,14 @@
                 <w:rFonts w:cs="Nazanin"/>
               </w:rPr>
             </w:pPr>
+            <w:proofErr w:type="spellStart"/>
             <w:r>
               <w:rPr>
                 <w:rFonts w:cs="Nazanin"/>
               </w:rPr>
               <w:t>stateCode</w:t>
             </w:r>
+            <w:proofErr w:type="spellEnd"/>
           </w:p>
         </w:tc>
         <w:tc>
@@ -4675,6 +4713,2945 @@
                 <w:rFonts w:cs="Nazanin"/>
               </w:rPr>
               <w:t>3</w:t>
+            </w:r>
+          </w:p>
+        </w:tc>
+      </w:tr>
+    </w:tbl>
+    <w:p>
+      <w:pPr>
+        <w:bidi/>
+        <w:rPr>
+          <w:rFonts w:cs="Nazanin"/>
+          <w:sz w:val="28"/>
+          <w:szCs w:val="28"/>
+          <w:lang w:bidi="fa-IR"/>
+        </w:rPr>
+      </w:pPr>
+    </w:p>
+    <w:p>
+      <w:pPr>
+        <w:bidi/>
+        <w:rPr>
+          <w:rFonts w:cs="Nazanin"/>
+          <w:sz w:val="28"/>
+          <w:szCs w:val="28"/>
+          <w:rtl/>
+          <w:lang w:bidi="fa-IR"/>
+        </w:rPr>
+      </w:pPr>
+    </w:p>
+    <w:p>
+      <w:pPr>
+        <w:rPr>
+          <w:rFonts w:cs="Nazanin"/>
+          <w:sz w:val="28"/>
+          <w:szCs w:val="28"/>
+          <w:rtl/>
+          <w:lang w:bidi="fa-IR"/>
+        </w:rPr>
+      </w:pPr>
+      <w:r>
+        <w:rPr>
+          <w:rFonts w:cs="Nazanin"/>
+          <w:sz w:val="28"/>
+          <w:szCs w:val="28"/>
+          <w:rtl/>
+          <w:lang w:bidi="fa-IR"/>
+        </w:rPr>
+        <w:br w:type="page"/>
+      </w:r>
+    </w:p>
+    <w:p>
+      <w:pPr>
+        <w:pStyle w:val="ListParagraph"/>
+        <w:numPr>
+          <w:ilvl w:val="0"/>
+          <w:numId w:val="4"/>
+        </w:numPr>
+        <w:bidi/>
+        <w:rPr>
+          <w:rFonts w:cs="Nazanin"/>
+          <w:sz w:val="28"/>
+          <w:szCs w:val="28"/>
+          <w:lang w:bidi="fa-IR"/>
+        </w:rPr>
+      </w:pPr>
+      <w:r>
+        <w:rPr>
+          <w:rFonts w:cs="Nazanin" w:hint="cs"/>
+          <w:sz w:val="28"/>
+          <w:szCs w:val="28"/>
+          <w:rtl/>
+          <w:lang w:bidi="fa-IR"/>
+        </w:rPr>
+        <w:lastRenderedPageBreak/>
+        <w:t xml:space="preserve">متد </w:t>
+      </w:r>
+      <w:proofErr w:type="spellStart"/>
+      <w:r>
+        <w:rPr>
+          <w:rFonts w:cs="Nazanin"/>
+          <w:sz w:val="28"/>
+          <w:szCs w:val="28"/>
+          <w:lang w:bidi="fa-IR"/>
+        </w:rPr>
+        <w:t>GetStatus</w:t>
+      </w:r>
+      <w:proofErr w:type="spellEnd"/>
+      <w:r>
+        <w:rPr>
+          <w:rFonts w:cs="Nazanin" w:hint="cs"/>
+          <w:sz w:val="28"/>
+          <w:szCs w:val="28"/>
+          <w:rtl/>
+          <w:lang w:bidi="fa-IR"/>
+        </w:rPr>
+        <w:t xml:space="preserve"> (دریافت وضعیت سفارشات)</w:t>
+      </w:r>
+    </w:p>
+    <w:p>
+      <w:pPr>
+        <w:bidi/>
+        <w:rPr>
+          <w:rFonts w:cs="Nazanin"/>
+          <w:sz w:val="28"/>
+          <w:szCs w:val="28"/>
+          <w:rtl/>
+          <w:lang w:bidi="fa-IR"/>
+        </w:rPr>
+      </w:pPr>
+      <w:r>
+        <w:rPr>
+          <w:rFonts w:cs="Nazanin" w:hint="cs"/>
+          <w:sz w:val="28"/>
+          <w:szCs w:val="28"/>
+          <w:rtl/>
+          <w:lang w:bidi="fa-IR"/>
+        </w:rPr>
+        <w:t xml:space="preserve">این متد </w:t>
+      </w:r>
+      <w:r>
+        <w:rPr>
+          <w:rFonts w:cs="Nazanin" w:hint="cs"/>
+          <w:sz w:val="28"/>
+          <w:szCs w:val="28"/>
+          <w:rtl/>
+          <w:lang w:bidi="fa-IR"/>
+        </w:rPr>
+        <w:t>وضعیت سفارشات را به صورت یک کد</w:t>
+      </w:r>
+      <w:r>
+        <w:rPr>
+          <w:rFonts w:cs="Nazanin" w:hint="cs"/>
+          <w:sz w:val="28"/>
+          <w:szCs w:val="28"/>
+          <w:rtl/>
+          <w:lang w:bidi="fa-IR"/>
+        </w:rPr>
+        <w:t xml:space="preserve"> بر می</w:t>
+      </w:r>
+      <w:r>
+        <w:rPr>
+          <w:rFonts w:cs="Nazanin"/>
+          <w:sz w:val="28"/>
+          <w:szCs w:val="28"/>
+          <w:rtl/>
+          <w:lang w:bidi="fa-IR"/>
+        </w:rPr>
+        <w:softHyphen/>
+      </w:r>
+      <w:r>
+        <w:rPr>
+          <w:rFonts w:cs="Nazanin" w:hint="cs"/>
+          <w:sz w:val="28"/>
+          <w:szCs w:val="28"/>
+          <w:rtl/>
+          <w:lang w:bidi="fa-IR"/>
+        </w:rPr>
+        <w:t>گرداند.</w:t>
+      </w:r>
+    </w:p>
+    <w:tbl>
+      <w:tblPr>
+        <w:tblStyle w:val="MediumShading2-Accent5"/>
+        <w:tblW w:w="5462" w:type="pct"/>
+        <w:jc w:val="center"/>
+        <w:tblBorders>
+          <w:left w:val="single" w:sz="18" w:space="0" w:color="auto"/>
+          <w:right w:val="single" w:sz="18" w:space="0" w:color="auto"/>
+          <w:insideH w:val="single" w:sz="6" w:space="0" w:color="auto"/>
+          <w:insideV w:val="single" w:sz="6" w:space="0" w:color="auto"/>
+        </w:tblBorders>
+        <w:tblLook w:val="0660" w:firstRow="1" w:lastRow="1" w:firstColumn="0" w:lastColumn="0" w:noHBand="1" w:noVBand="1"/>
+      </w:tblPr>
+      <w:tblGrid>
+        <w:gridCol w:w="6712"/>
+        <w:gridCol w:w="881"/>
+        <w:gridCol w:w="1949"/>
+        <w:gridCol w:w="633"/>
+      </w:tblGrid>
+      <w:tr>
+        <w:trPr>
+          <w:cnfStyle w:val="100000000000" w:firstRow="1" w:lastRow="0" w:firstColumn="0" w:lastColumn="0" w:oddVBand="0" w:evenVBand="0" w:oddHBand="0" w:evenHBand="0" w:firstRowFirstColumn="0" w:firstRowLastColumn="0" w:lastRowFirstColumn="0" w:lastRowLastColumn="0"/>
+          <w:trHeight w:val="778"/>
+          <w:jc w:val="center"/>
+        </w:trPr>
+        <w:tc>
+          <w:tcPr>
+            <w:tcW w:w="3302" w:type="pct"/>
+            <w:tcBorders>
+              <w:top w:val="none" w:sz="0" w:space="0" w:color="auto"/>
+              <w:left w:val="none" w:sz="0" w:space="0" w:color="auto"/>
+              <w:bottom w:val="none" w:sz="0" w:space="0" w:color="auto"/>
+              <w:right w:val="none" w:sz="0" w:space="0" w:color="auto"/>
+            </w:tcBorders>
+            <w:shd w:val="clear" w:color="auto" w:fill="0070C0"/>
+            <w:noWrap/>
+            <w:vAlign w:val="center"/>
+          </w:tcPr>
+          <w:p>
+            <w:pPr>
+              <w:bidi/>
+              <w:jc w:val="center"/>
+              <w:rPr>
+                <w:rFonts w:cs="Nazanin"/>
+              </w:rPr>
+            </w:pPr>
+            <w:r>
+              <w:rPr>
+                <w:rFonts w:cs="Nazanin" w:hint="cs"/>
+                <w:rtl/>
+              </w:rPr>
+              <w:t>توضیحات</w:t>
+            </w:r>
+          </w:p>
+        </w:tc>
+        <w:tc>
+          <w:tcPr>
+            <w:tcW w:w="437" w:type="pct"/>
+            <w:tcBorders>
+              <w:top w:val="none" w:sz="0" w:space="0" w:color="auto"/>
+              <w:left w:val="none" w:sz="0" w:space="0" w:color="auto"/>
+              <w:bottom w:val="none" w:sz="0" w:space="0" w:color="auto"/>
+              <w:right w:val="none" w:sz="0" w:space="0" w:color="auto"/>
+            </w:tcBorders>
+            <w:shd w:val="clear" w:color="auto" w:fill="0070C0"/>
+            <w:vAlign w:val="center"/>
+          </w:tcPr>
+          <w:p>
+            <w:pPr>
+              <w:bidi/>
+              <w:jc w:val="center"/>
+              <w:rPr>
+                <w:rFonts w:cs="Nazanin"/>
+              </w:rPr>
+            </w:pPr>
+            <w:r>
+              <w:rPr>
+                <w:rFonts w:cs="Nazanin" w:hint="cs"/>
+                <w:rtl/>
+              </w:rPr>
+              <w:t>نوع</w:t>
+            </w:r>
+          </w:p>
+        </w:tc>
+        <w:tc>
+          <w:tcPr>
+            <w:tcW w:w="961" w:type="pct"/>
+            <w:tcBorders>
+              <w:top w:val="none" w:sz="0" w:space="0" w:color="auto"/>
+              <w:left w:val="none" w:sz="0" w:space="0" w:color="auto"/>
+              <w:bottom w:val="none" w:sz="0" w:space="0" w:color="auto"/>
+              <w:right w:val="none" w:sz="0" w:space="0" w:color="auto"/>
+            </w:tcBorders>
+            <w:shd w:val="clear" w:color="auto" w:fill="0070C0"/>
+            <w:vAlign w:val="center"/>
+          </w:tcPr>
+          <w:p>
+            <w:pPr>
+              <w:bidi/>
+              <w:jc w:val="center"/>
+              <w:rPr>
+                <w:rFonts w:cs="Nazanin"/>
+              </w:rPr>
+            </w:pPr>
+            <w:r>
+              <w:rPr>
+                <w:rFonts w:cs="Nazanin" w:hint="cs"/>
+                <w:rtl/>
+              </w:rPr>
+              <w:t>فیلد</w:t>
+            </w:r>
+          </w:p>
+        </w:tc>
+        <w:tc>
+          <w:tcPr>
+            <w:tcW w:w="300" w:type="pct"/>
+            <w:tcBorders>
+              <w:top w:val="none" w:sz="0" w:space="0" w:color="auto"/>
+              <w:left w:val="none" w:sz="0" w:space="0" w:color="auto"/>
+              <w:bottom w:val="none" w:sz="0" w:space="0" w:color="auto"/>
+              <w:right w:val="none" w:sz="0" w:space="0" w:color="auto"/>
+            </w:tcBorders>
+            <w:shd w:val="clear" w:color="auto" w:fill="0070C0"/>
+            <w:vAlign w:val="center"/>
+          </w:tcPr>
+          <w:p>
+            <w:pPr>
+              <w:bidi/>
+              <w:jc w:val="center"/>
+              <w:rPr>
+                <w:rFonts w:cs="Nazanin"/>
+                <w:rtl/>
+                <w:lang w:bidi="fa-IR"/>
+              </w:rPr>
+            </w:pPr>
+            <w:r>
+              <w:rPr>
+                <w:rFonts w:cs="Nazanin" w:hint="cs"/>
+                <w:rtl/>
+                <w:lang w:bidi="fa-IR"/>
+              </w:rPr>
+              <w:t>ردیف</w:t>
+            </w:r>
+          </w:p>
+        </w:tc>
+      </w:tr>
+      <w:tr>
+        <w:trPr>
+          <w:trHeight w:val="587"/>
+          <w:jc w:val="center"/>
+        </w:trPr>
+        <w:tc>
+          <w:tcPr>
+            <w:tcW w:w="3302" w:type="pct"/>
+            <w:noWrap/>
+            <w:vAlign w:val="center"/>
+          </w:tcPr>
+          <w:p>
+            <w:pPr>
+              <w:bidi/>
+              <w:rPr>
+                <w:rFonts w:cs="Nazanin"/>
+                <w:sz w:val="24"/>
+                <w:szCs w:val="24"/>
+                <w:lang w:bidi="fa-IR"/>
+              </w:rPr>
+            </w:pPr>
+            <w:r>
+              <w:rPr>
+                <w:rFonts w:cs="Nazanin" w:hint="cs"/>
+                <w:sz w:val="24"/>
+                <w:szCs w:val="24"/>
+                <w:rtl/>
+                <w:lang w:bidi="fa-IR"/>
+              </w:rPr>
+              <w:t>نام کاربری (از طرف وستانو ارائه می شود)</w:t>
+            </w:r>
+          </w:p>
+        </w:tc>
+        <w:tc>
+          <w:tcPr>
+            <w:tcW w:w="437" w:type="pct"/>
+            <w:vAlign w:val="center"/>
+          </w:tcPr>
+          <w:p>
+            <w:pPr>
+              <w:bidi/>
+              <w:jc w:val="center"/>
+              <w:rPr>
+                <w:rFonts w:cs="Nazanin"/>
+              </w:rPr>
+            </w:pPr>
+            <w:r>
+              <w:rPr>
+                <w:rFonts w:ascii="IRANSansWeb-Light" w:cs="Nazanin"/>
+                <w:sz w:val="20"/>
+                <w:szCs w:val="20"/>
+              </w:rPr>
+              <w:t>String</w:t>
+            </w:r>
+          </w:p>
+        </w:tc>
+        <w:tc>
+          <w:tcPr>
+            <w:tcW w:w="961" w:type="pct"/>
+            <w:vAlign w:val="center"/>
+          </w:tcPr>
+          <w:p>
+            <w:pPr>
+              <w:bidi/>
+              <w:jc w:val="center"/>
+              <w:rPr>
+                <w:rFonts w:cs="Nazanin"/>
+              </w:rPr>
+            </w:pPr>
+            <w:r>
+              <w:rPr>
+                <w:rFonts w:cs="Nazanin"/>
+              </w:rPr>
+              <w:t>username</w:t>
+            </w:r>
+          </w:p>
+        </w:tc>
+        <w:tc>
+          <w:tcPr>
+            <w:tcW w:w="300" w:type="pct"/>
+            <w:vAlign w:val="center"/>
+          </w:tcPr>
+          <w:p>
+            <w:pPr>
+              <w:bidi/>
+              <w:jc w:val="center"/>
+              <w:rPr>
+                <w:rFonts w:cs="Nazanin"/>
+              </w:rPr>
+            </w:pPr>
+            <w:r>
+              <w:rPr>
+                <w:rFonts w:cs="Nazanin" w:hint="cs"/>
+                <w:rtl/>
+              </w:rPr>
+              <w:t>1</w:t>
+            </w:r>
+          </w:p>
+        </w:tc>
+      </w:tr>
+      <w:tr>
+        <w:trPr>
+          <w:trHeight w:val="587"/>
+          <w:jc w:val="center"/>
+        </w:trPr>
+        <w:tc>
+          <w:tcPr>
+            <w:tcW w:w="3302" w:type="pct"/>
+            <w:noWrap/>
+            <w:vAlign w:val="center"/>
+          </w:tcPr>
+          <w:p>
+            <w:pPr>
+              <w:bidi/>
+              <w:rPr>
+                <w:rFonts w:cs="Nazanin"/>
+                <w:sz w:val="24"/>
+                <w:szCs w:val="24"/>
+              </w:rPr>
+            </w:pPr>
+            <w:r>
+              <w:rPr>
+                <w:rFonts w:cs="Nazanin" w:hint="cs"/>
+                <w:sz w:val="24"/>
+                <w:szCs w:val="24"/>
+                <w:rtl/>
+              </w:rPr>
+              <w:t>کلمه عبور</w:t>
+            </w:r>
+          </w:p>
+        </w:tc>
+        <w:tc>
+          <w:tcPr>
+            <w:tcW w:w="437" w:type="pct"/>
+            <w:vAlign w:val="center"/>
+          </w:tcPr>
+          <w:p>
+            <w:pPr>
+              <w:bidi/>
+              <w:jc w:val="center"/>
+              <w:rPr>
+                <w:rFonts w:ascii="IRANSansWeb-Light" w:cs="Nazanin"/>
+                <w:sz w:val="20"/>
+                <w:szCs w:val="20"/>
+              </w:rPr>
+            </w:pPr>
+            <w:r>
+              <w:rPr>
+                <w:rFonts w:ascii="IRANSansWeb-Light" w:cs="Nazanin"/>
+                <w:sz w:val="20"/>
+                <w:szCs w:val="20"/>
+              </w:rPr>
+              <w:t>String</w:t>
+            </w:r>
+          </w:p>
+        </w:tc>
+        <w:tc>
+          <w:tcPr>
+            <w:tcW w:w="961" w:type="pct"/>
+            <w:vAlign w:val="center"/>
+          </w:tcPr>
+          <w:p>
+            <w:pPr>
+              <w:bidi/>
+              <w:jc w:val="center"/>
+              <w:rPr>
+                <w:rFonts w:cs="Nazanin"/>
+              </w:rPr>
+            </w:pPr>
+            <w:r>
+              <w:rPr>
+                <w:rFonts w:cs="Nazanin"/>
+              </w:rPr>
+              <w:t>password</w:t>
+            </w:r>
+          </w:p>
+        </w:tc>
+        <w:tc>
+          <w:tcPr>
+            <w:tcW w:w="300" w:type="pct"/>
+            <w:vAlign w:val="center"/>
+          </w:tcPr>
+          <w:p>
+            <w:pPr>
+              <w:bidi/>
+              <w:jc w:val="center"/>
+              <w:rPr>
+                <w:rFonts w:cs="Nazanin"/>
+              </w:rPr>
+            </w:pPr>
+            <w:r>
+              <w:rPr>
+                <w:rFonts w:cs="Nazanin" w:hint="cs"/>
+                <w:rtl/>
+              </w:rPr>
+              <w:t>2</w:t>
+            </w:r>
+          </w:p>
+        </w:tc>
+      </w:tr>
+      <w:tr>
+        <w:trPr>
+          <w:cnfStyle w:val="010000000000" w:firstRow="0" w:lastRow="1" w:firstColumn="0" w:lastColumn="0" w:oddVBand="0" w:evenVBand="0" w:oddHBand="0" w:evenHBand="0" w:firstRowFirstColumn="0" w:firstRowLastColumn="0" w:lastRowFirstColumn="0" w:lastRowLastColumn="0"/>
+          <w:trHeight w:val="573"/>
+          <w:jc w:val="center"/>
+        </w:trPr>
+        <w:tc>
+          <w:tcPr>
+            <w:tcW w:w="3302" w:type="pct"/>
+            <w:tcBorders>
+              <w:top w:val="none" w:sz="0" w:space="0" w:color="auto"/>
+              <w:left w:val="none" w:sz="0" w:space="0" w:color="auto"/>
+              <w:bottom w:val="none" w:sz="0" w:space="0" w:color="auto"/>
+              <w:right w:val="none" w:sz="0" w:space="0" w:color="auto"/>
+            </w:tcBorders>
+            <w:noWrap/>
+            <w:vAlign w:val="center"/>
+          </w:tcPr>
+          <w:p>
+            <w:pPr>
+              <w:bidi/>
+              <w:rPr>
+                <w:rFonts w:cs="Nazanin" w:hint="cs"/>
+                <w:sz w:val="24"/>
+                <w:szCs w:val="24"/>
+                <w:rtl/>
+                <w:lang w:bidi="fa-IR"/>
+              </w:rPr>
+            </w:pPr>
+            <w:r>
+              <w:rPr>
+                <w:rFonts w:cs="Nazanin" w:hint="cs"/>
+                <w:sz w:val="24"/>
+                <w:szCs w:val="24"/>
+                <w:rtl/>
+                <w:lang w:bidi="fa-IR"/>
+              </w:rPr>
+              <w:t>شناسه سفارش</w:t>
+            </w:r>
+          </w:p>
+        </w:tc>
+        <w:tc>
+          <w:tcPr>
+            <w:tcW w:w="437" w:type="pct"/>
+            <w:tcBorders>
+              <w:top w:val="none" w:sz="0" w:space="0" w:color="auto"/>
+              <w:left w:val="none" w:sz="0" w:space="0" w:color="auto"/>
+              <w:bottom w:val="none" w:sz="0" w:space="0" w:color="auto"/>
+              <w:right w:val="none" w:sz="0" w:space="0" w:color="auto"/>
+            </w:tcBorders>
+            <w:vAlign w:val="center"/>
+          </w:tcPr>
+          <w:p>
+            <w:pPr>
+              <w:bidi/>
+              <w:jc w:val="center"/>
+              <w:rPr>
+                <w:rFonts w:cs="Nazanin"/>
+                <w:sz w:val="20"/>
+                <w:szCs w:val="20"/>
+              </w:rPr>
+            </w:pPr>
+            <w:r>
+              <w:rPr>
+                <w:rFonts w:ascii="IRANSansWeb-Light" w:cs="Nazanin"/>
+                <w:sz w:val="20"/>
+                <w:szCs w:val="20"/>
+              </w:rPr>
+              <w:t>String</w:t>
+            </w:r>
+          </w:p>
+        </w:tc>
+        <w:tc>
+          <w:tcPr>
+            <w:tcW w:w="961" w:type="pct"/>
+            <w:tcBorders>
+              <w:top w:val="none" w:sz="0" w:space="0" w:color="auto"/>
+              <w:left w:val="none" w:sz="0" w:space="0" w:color="auto"/>
+              <w:bottom w:val="none" w:sz="0" w:space="0" w:color="auto"/>
+              <w:right w:val="none" w:sz="0" w:space="0" w:color="auto"/>
+            </w:tcBorders>
+            <w:vAlign w:val="center"/>
+          </w:tcPr>
+          <w:p>
+            <w:pPr>
+              <w:bidi/>
+              <w:jc w:val="center"/>
+              <w:rPr>
+                <w:rFonts w:cs="Nazanin"/>
+              </w:rPr>
+            </w:pPr>
+            <w:proofErr w:type="spellStart"/>
+            <w:r>
+              <w:rPr>
+                <w:rFonts w:cs="Nazanin"/>
+              </w:rPr>
+              <w:t>orderId</w:t>
+            </w:r>
+            <w:proofErr w:type="spellEnd"/>
+          </w:p>
+        </w:tc>
+        <w:tc>
+          <w:tcPr>
+            <w:tcW w:w="300" w:type="pct"/>
+            <w:tcBorders>
+              <w:top w:val="none" w:sz="0" w:space="0" w:color="auto"/>
+              <w:left w:val="none" w:sz="0" w:space="0" w:color="auto"/>
+              <w:bottom w:val="none" w:sz="0" w:space="0" w:color="auto"/>
+              <w:right w:val="none" w:sz="0" w:space="0" w:color="auto"/>
+            </w:tcBorders>
+            <w:vAlign w:val="center"/>
+          </w:tcPr>
+          <w:p>
+            <w:pPr>
+              <w:bidi/>
+              <w:jc w:val="center"/>
+              <w:rPr>
+                <w:rFonts w:cs="Nazanin"/>
+              </w:rPr>
+            </w:pPr>
+            <w:r>
+              <w:rPr>
+                <w:rFonts w:cs="Nazanin"/>
+              </w:rPr>
+              <w:t>3</w:t>
+            </w:r>
+          </w:p>
+        </w:tc>
+      </w:tr>
+    </w:tbl>
+    <w:p>
+      <w:pPr>
+        <w:bidi/>
+        <w:rPr>
+          <w:rFonts w:cs="Nazanin"/>
+          <w:sz w:val="28"/>
+          <w:szCs w:val="28"/>
+          <w:rtl/>
+          <w:lang w:bidi="fa-IR"/>
+        </w:rPr>
+      </w:pPr>
+    </w:p>
+    <w:p>
+      <w:pPr>
+        <w:bidi/>
+        <w:rPr>
+          <w:rFonts w:cs="Nazanin"/>
+          <w:sz w:val="28"/>
+          <w:szCs w:val="28"/>
+          <w:lang w:bidi="fa-IR"/>
+        </w:rPr>
+      </w:pPr>
+      <w:r>
+        <w:rPr>
+          <w:rFonts w:cs="Nazanin" w:hint="cs"/>
+          <w:sz w:val="28"/>
+          <w:szCs w:val="28"/>
+          <w:rtl/>
+          <w:lang w:bidi="fa-IR"/>
+        </w:rPr>
+        <w:t xml:space="preserve">خروجی این متد در صورت فراخوانی صحیح </w:t>
+      </w:r>
+      <w:r>
+        <w:rPr>
+          <w:rFonts w:cs="Nazanin" w:hint="cs"/>
+          <w:sz w:val="28"/>
+          <w:szCs w:val="28"/>
+          <w:rtl/>
+          <w:lang w:bidi="fa-IR"/>
+        </w:rPr>
+        <w:t>یکی از کدهای زیر خواهد بود:</w:t>
+      </w:r>
+    </w:p>
+    <w:tbl>
+      <w:tblPr>
+        <w:tblStyle w:val="MediumShading2-Accent5"/>
+        <w:tblW w:w="4305" w:type="pct"/>
+        <w:jc w:val="center"/>
+        <w:tblBorders>
+          <w:top w:val="single" w:sz="6" w:space="0" w:color="auto"/>
+          <w:left w:val="single" w:sz="6" w:space="0" w:color="auto"/>
+          <w:bottom w:val="single" w:sz="6" w:space="0" w:color="auto"/>
+          <w:right w:val="single" w:sz="6" w:space="0" w:color="auto"/>
+          <w:insideH w:val="single" w:sz="6" w:space="0" w:color="auto"/>
+          <w:insideV w:val="single" w:sz="6" w:space="0" w:color="auto"/>
+        </w:tblBorders>
+        <w:tblLook w:val="0660" w:firstRow="1" w:lastRow="1" w:firstColumn="0" w:lastColumn="0" w:noHBand="1" w:noVBand="1"/>
+      </w:tblPr>
+      <w:tblGrid>
+        <w:gridCol w:w="6720"/>
+        <w:gridCol w:w="1299"/>
+      </w:tblGrid>
+      <w:tr>
+        <w:trPr>
+          <w:cnfStyle w:val="100000000000" w:firstRow="1" w:lastRow="0" w:firstColumn="0" w:lastColumn="0" w:oddVBand="0" w:evenVBand="0" w:oddHBand="0" w:evenHBand="0" w:firstRowFirstColumn="0" w:firstRowLastColumn="0" w:lastRowFirstColumn="0" w:lastRowLastColumn="0"/>
+          <w:trHeight w:val="894"/>
+          <w:jc w:val="center"/>
+        </w:trPr>
+        <w:tc>
+          <w:tcPr>
+            <w:tcW w:w="4190" w:type="pct"/>
+            <w:tcBorders>
+              <w:left w:val="single" w:sz="18" w:space="0" w:color="auto"/>
+              <w:right w:val="single" w:sz="6" w:space="0" w:color="auto"/>
+            </w:tcBorders>
+            <w:shd w:val="clear" w:color="auto" w:fill="00B050"/>
+            <w:noWrap/>
+            <w:vAlign w:val="center"/>
+          </w:tcPr>
+          <w:p>
+            <w:pPr>
+              <w:bidi/>
+              <w:jc w:val="center"/>
+              <w:rPr>
+                <w:rFonts w:cs="Nazanin"/>
+                <w:sz w:val="24"/>
+                <w:szCs w:val="24"/>
+              </w:rPr>
+            </w:pPr>
+            <w:r>
+              <w:rPr>
+                <w:rFonts w:cs="Nazanin" w:hint="cs"/>
+                <w:sz w:val="24"/>
+                <w:szCs w:val="24"/>
+                <w:rtl/>
+              </w:rPr>
+              <w:t>توضیحات</w:t>
+            </w:r>
+          </w:p>
+        </w:tc>
+        <w:tc>
+          <w:tcPr>
+            <w:tcW w:w="810" w:type="pct"/>
+            <w:tcBorders>
+              <w:left w:val="single" w:sz="6" w:space="0" w:color="auto"/>
+              <w:right w:val="single" w:sz="18" w:space="0" w:color="auto"/>
+            </w:tcBorders>
+            <w:shd w:val="clear" w:color="auto" w:fill="00B050"/>
+            <w:vAlign w:val="center"/>
+          </w:tcPr>
+          <w:p>
+            <w:pPr>
+              <w:bidi/>
+              <w:jc w:val="center"/>
+              <w:rPr>
+                <w:rFonts w:cs="Nazanin"/>
+              </w:rPr>
+            </w:pPr>
+            <w:r>
+              <w:rPr>
+                <w:rFonts w:cs="Nazanin" w:hint="cs"/>
+                <w:rtl/>
+              </w:rPr>
+              <w:t>کد</w:t>
+            </w:r>
+          </w:p>
+        </w:tc>
+      </w:tr>
+      <w:tr>
+        <w:trPr>
+          <w:trHeight w:val="549"/>
+          <w:jc w:val="center"/>
+        </w:trPr>
+        <w:tc>
+          <w:tcPr>
+            <w:tcW w:w="4190" w:type="pct"/>
+            <w:tcBorders>
+              <w:top w:val="single" w:sz="18" w:space="0" w:color="auto"/>
+              <w:left w:val="single" w:sz="18" w:space="0" w:color="auto"/>
+            </w:tcBorders>
+            <w:noWrap/>
+            <w:vAlign w:val="center"/>
+          </w:tcPr>
+          <w:p>
+            <w:pPr>
+              <w:bidi/>
+              <w:jc w:val="center"/>
+              <w:rPr>
+                <w:rFonts w:cs="Nazanin"/>
+                <w:sz w:val="24"/>
+                <w:szCs w:val="24"/>
+                <w:rtl/>
+                <w:lang w:bidi="fa-IR"/>
+              </w:rPr>
+            </w:pPr>
+            <w:r>
+              <w:rPr>
+                <w:rFonts w:cs="Nazanin" w:hint="cs"/>
+                <w:sz w:val="24"/>
+                <w:szCs w:val="24"/>
+                <w:rtl/>
+                <w:lang w:bidi="fa-IR"/>
+              </w:rPr>
+              <w:t>تحت</w:t>
+            </w:r>
+            <w:r>
+              <w:rPr>
+                <w:rFonts w:cs="Nazanin"/>
+                <w:sz w:val="24"/>
+                <w:szCs w:val="24"/>
+                <w:rtl/>
+                <w:lang w:bidi="fa-IR"/>
+              </w:rPr>
+              <w:t xml:space="preserve"> </w:t>
+            </w:r>
+            <w:r>
+              <w:rPr>
+                <w:rFonts w:cs="Nazanin" w:hint="cs"/>
+                <w:sz w:val="24"/>
+                <w:szCs w:val="24"/>
+                <w:rtl/>
+                <w:lang w:bidi="fa-IR"/>
+              </w:rPr>
+              <w:t>بررسی</w:t>
+            </w:r>
+          </w:p>
+        </w:tc>
+        <w:tc>
+          <w:tcPr>
+            <w:tcW w:w="810" w:type="pct"/>
+            <w:tcBorders>
+              <w:top w:val="single" w:sz="18" w:space="0" w:color="auto"/>
+              <w:right w:val="single" w:sz="18" w:space="0" w:color="auto"/>
+            </w:tcBorders>
+            <w:vAlign w:val="center"/>
+          </w:tcPr>
+          <w:p>
+            <w:pPr>
+              <w:bidi/>
+              <w:jc w:val="center"/>
+              <w:rPr>
+                <w:rFonts w:cs="Nazanin"/>
+              </w:rPr>
+            </w:pPr>
+            <w:r>
+              <w:rPr>
+                <w:rFonts w:cs="Nazanin" w:hint="cs"/>
+                <w:rtl/>
+              </w:rPr>
+              <w:t>0</w:t>
+            </w:r>
+          </w:p>
+        </w:tc>
+      </w:tr>
+      <w:tr>
+        <w:trPr>
+          <w:trHeight w:val="587"/>
+          <w:jc w:val="center"/>
+        </w:trPr>
+        <w:tc>
+          <w:tcPr>
+            <w:tcW w:w="4190" w:type="pct"/>
+            <w:tcBorders>
+              <w:left w:val="single" w:sz="18" w:space="0" w:color="auto"/>
+            </w:tcBorders>
+            <w:noWrap/>
+            <w:vAlign w:val="center"/>
+          </w:tcPr>
+          <w:p>
+            <w:pPr>
+              <w:bidi/>
+              <w:jc w:val="center"/>
+              <w:rPr>
+                <w:rFonts w:cs="Nazanin"/>
+                <w:sz w:val="24"/>
+                <w:szCs w:val="24"/>
+              </w:rPr>
+            </w:pPr>
+            <w:r>
+              <w:rPr>
+                <w:rFonts w:cs="Nazanin" w:hint="cs"/>
+                <w:sz w:val="24"/>
+                <w:szCs w:val="24"/>
+                <w:rtl/>
+              </w:rPr>
+              <w:t>انصرافی</w:t>
+            </w:r>
+          </w:p>
+        </w:tc>
+        <w:tc>
+          <w:tcPr>
+            <w:tcW w:w="810" w:type="pct"/>
+            <w:tcBorders>
+              <w:right w:val="single" w:sz="18" w:space="0" w:color="auto"/>
+            </w:tcBorders>
+            <w:vAlign w:val="center"/>
+          </w:tcPr>
+          <w:p>
+            <w:pPr>
+              <w:bidi/>
+              <w:jc w:val="center"/>
+              <w:rPr>
+                <w:rFonts w:cs="Nazanin"/>
+              </w:rPr>
+            </w:pPr>
+            <w:r>
+              <w:rPr>
+                <w:rFonts w:cs="Nazanin" w:hint="cs"/>
+                <w:rtl/>
+              </w:rPr>
+              <w:t>1</w:t>
+            </w:r>
+          </w:p>
+        </w:tc>
+      </w:tr>
+      <w:tr>
+        <w:trPr>
+          <w:trHeight w:val="587"/>
+          <w:jc w:val="center"/>
+        </w:trPr>
+        <w:tc>
+          <w:tcPr>
+            <w:tcW w:w="4190" w:type="pct"/>
+            <w:tcBorders>
+              <w:left w:val="single" w:sz="18" w:space="0" w:color="auto"/>
+            </w:tcBorders>
+            <w:noWrap/>
+            <w:vAlign w:val="center"/>
+          </w:tcPr>
+          <w:p>
+            <w:pPr>
+              <w:bidi/>
+              <w:jc w:val="center"/>
+              <w:rPr>
+                <w:rFonts w:cs="Nazanin"/>
+                <w:sz w:val="24"/>
+                <w:szCs w:val="24"/>
+                <w:rtl/>
+              </w:rPr>
+            </w:pPr>
+            <w:r>
+              <w:rPr>
+                <w:rFonts w:cs="Nazanin" w:hint="cs"/>
+                <w:sz w:val="24"/>
+                <w:szCs w:val="24"/>
+                <w:rtl/>
+              </w:rPr>
+              <w:t>آماده</w:t>
+            </w:r>
+            <w:r>
+              <w:rPr>
+                <w:rFonts w:cs="Nazanin"/>
+                <w:sz w:val="24"/>
+                <w:szCs w:val="24"/>
+                <w:rtl/>
+              </w:rPr>
+              <w:t xml:space="preserve"> </w:t>
+            </w:r>
+            <w:r>
+              <w:rPr>
+                <w:rFonts w:cs="Nazanin" w:hint="cs"/>
+                <w:sz w:val="24"/>
+                <w:szCs w:val="24"/>
+                <w:rtl/>
+              </w:rPr>
+              <w:t>ارسال</w:t>
+            </w:r>
+          </w:p>
+        </w:tc>
+        <w:tc>
+          <w:tcPr>
+            <w:tcW w:w="810" w:type="pct"/>
+            <w:tcBorders>
+              <w:right w:val="single" w:sz="18" w:space="0" w:color="auto"/>
+            </w:tcBorders>
+            <w:vAlign w:val="center"/>
+          </w:tcPr>
+          <w:p>
+            <w:pPr>
+              <w:bidi/>
+              <w:jc w:val="center"/>
+              <w:rPr>
+                <w:rFonts w:cs="Nazanin"/>
+              </w:rPr>
+            </w:pPr>
+            <w:r>
+              <w:rPr>
+                <w:rFonts w:cs="Nazanin" w:hint="cs"/>
+                <w:rtl/>
+              </w:rPr>
+              <w:t>2</w:t>
+            </w:r>
+          </w:p>
+        </w:tc>
+      </w:tr>
+      <w:tr>
+        <w:trPr>
+          <w:trHeight w:val="587"/>
+          <w:jc w:val="center"/>
+        </w:trPr>
+        <w:tc>
+          <w:tcPr>
+            <w:tcW w:w="4190" w:type="pct"/>
+            <w:tcBorders>
+              <w:left w:val="single" w:sz="18" w:space="0" w:color="auto"/>
+            </w:tcBorders>
+            <w:noWrap/>
+            <w:vAlign w:val="center"/>
+          </w:tcPr>
+          <w:p>
+            <w:pPr>
+              <w:bidi/>
+              <w:jc w:val="center"/>
+              <w:rPr>
+                <w:rFonts w:cs="Nazanin"/>
+                <w:sz w:val="24"/>
+                <w:szCs w:val="24"/>
+                <w:rtl/>
+              </w:rPr>
+            </w:pPr>
+            <w:r>
+              <w:rPr>
+                <w:rFonts w:cs="Nazanin" w:hint="cs"/>
+                <w:sz w:val="24"/>
+                <w:szCs w:val="24"/>
+                <w:rtl/>
+              </w:rPr>
+              <w:t>اشتباه</w:t>
+            </w:r>
+            <w:r>
+              <w:rPr>
+                <w:rFonts w:cs="Nazanin"/>
+                <w:sz w:val="24"/>
+                <w:szCs w:val="24"/>
+                <w:rtl/>
+              </w:rPr>
+              <w:t xml:space="preserve"> </w:t>
+            </w:r>
+            <w:r>
+              <w:rPr>
+                <w:rFonts w:cs="Nazanin" w:hint="cs"/>
+                <w:sz w:val="24"/>
+                <w:szCs w:val="24"/>
+                <w:rtl/>
+              </w:rPr>
+              <w:t>در</w:t>
+            </w:r>
+            <w:r>
+              <w:rPr>
+                <w:rFonts w:cs="Nazanin"/>
+                <w:sz w:val="24"/>
+                <w:szCs w:val="24"/>
+                <w:rtl/>
+              </w:rPr>
+              <w:t xml:space="preserve"> </w:t>
+            </w:r>
+            <w:r>
+              <w:rPr>
+                <w:rFonts w:cs="Nazanin" w:hint="cs"/>
+                <w:sz w:val="24"/>
+                <w:szCs w:val="24"/>
+                <w:rtl/>
+              </w:rPr>
+              <w:t>آماده</w:t>
+            </w:r>
+            <w:r>
+              <w:rPr>
+                <w:rFonts w:cs="Nazanin"/>
+                <w:sz w:val="24"/>
+                <w:szCs w:val="24"/>
+                <w:rtl/>
+              </w:rPr>
+              <w:t xml:space="preserve"> </w:t>
+            </w:r>
+            <w:r>
+              <w:rPr>
+                <w:rFonts w:cs="Nazanin" w:hint="cs"/>
+                <w:sz w:val="24"/>
+                <w:szCs w:val="24"/>
+                <w:rtl/>
+              </w:rPr>
+              <w:t>به</w:t>
+            </w:r>
+            <w:r>
+              <w:rPr>
+                <w:rFonts w:cs="Nazanin"/>
+                <w:sz w:val="24"/>
+                <w:szCs w:val="24"/>
+                <w:rtl/>
+              </w:rPr>
+              <w:t xml:space="preserve"> </w:t>
+            </w:r>
+            <w:r>
+              <w:rPr>
+                <w:rFonts w:cs="Nazanin" w:hint="cs"/>
+                <w:sz w:val="24"/>
+                <w:szCs w:val="24"/>
+                <w:rtl/>
+              </w:rPr>
+              <w:t>ارسال</w:t>
+            </w:r>
+          </w:p>
+        </w:tc>
+        <w:tc>
+          <w:tcPr>
+            <w:tcW w:w="810" w:type="pct"/>
+            <w:tcBorders>
+              <w:right w:val="single" w:sz="18" w:space="0" w:color="auto"/>
+            </w:tcBorders>
+            <w:vAlign w:val="center"/>
+          </w:tcPr>
+          <w:p>
+            <w:pPr>
+              <w:bidi/>
+              <w:jc w:val="center"/>
+              <w:rPr>
+                <w:rFonts w:cs="Nazanin"/>
+              </w:rPr>
+            </w:pPr>
+            <w:r>
+              <w:rPr>
+                <w:rFonts w:cs="Nazanin" w:hint="cs"/>
+                <w:rtl/>
+              </w:rPr>
+              <w:t>3</w:t>
+            </w:r>
+          </w:p>
+        </w:tc>
+      </w:tr>
+      <w:tr>
+        <w:trPr>
+          <w:trHeight w:val="587"/>
+          <w:jc w:val="center"/>
+        </w:trPr>
+        <w:tc>
+          <w:tcPr>
+            <w:tcW w:w="4190" w:type="pct"/>
+            <w:tcBorders>
+              <w:top w:val="single" w:sz="6" w:space="0" w:color="auto"/>
+              <w:left w:val="single" w:sz="18" w:space="0" w:color="auto"/>
+              <w:bottom w:val="single" w:sz="6" w:space="0" w:color="auto"/>
+              <w:right w:val="single" w:sz="6" w:space="0" w:color="auto"/>
+            </w:tcBorders>
+            <w:noWrap/>
+            <w:vAlign w:val="center"/>
+          </w:tcPr>
+          <w:p>
+            <w:pPr>
+              <w:bidi/>
+              <w:jc w:val="center"/>
+              <w:rPr>
+                <w:rFonts w:cs="Nazanin"/>
+                <w:sz w:val="24"/>
+                <w:szCs w:val="24"/>
+                <w:rtl/>
+              </w:rPr>
+            </w:pPr>
+            <w:r>
+              <w:rPr>
+                <w:rFonts w:cs="Nazanin" w:hint="cs"/>
+                <w:sz w:val="24"/>
+                <w:szCs w:val="24"/>
+                <w:rtl/>
+              </w:rPr>
+              <w:t>عدم</w:t>
+            </w:r>
+            <w:r>
+              <w:rPr>
+                <w:rFonts w:cs="Nazanin"/>
+                <w:sz w:val="24"/>
+                <w:szCs w:val="24"/>
+                <w:rtl/>
+              </w:rPr>
+              <w:t xml:space="preserve"> </w:t>
+            </w:r>
+            <w:r>
+              <w:rPr>
+                <w:rFonts w:cs="Nazanin" w:hint="cs"/>
+                <w:sz w:val="24"/>
+                <w:szCs w:val="24"/>
+                <w:rtl/>
+              </w:rPr>
+              <w:t>حضور</w:t>
+            </w:r>
+            <w:r>
+              <w:rPr>
+                <w:rFonts w:cs="Nazanin"/>
+                <w:sz w:val="24"/>
+                <w:szCs w:val="24"/>
+                <w:rtl/>
+              </w:rPr>
+              <w:t xml:space="preserve"> </w:t>
+            </w:r>
+            <w:r>
+              <w:rPr>
+                <w:rFonts w:cs="Nazanin" w:hint="cs"/>
+                <w:sz w:val="24"/>
+                <w:szCs w:val="24"/>
+                <w:rtl/>
+              </w:rPr>
+              <w:t>مدیر</w:t>
+            </w:r>
+          </w:p>
+        </w:tc>
+        <w:tc>
+          <w:tcPr>
+            <w:tcW w:w="810" w:type="pct"/>
+            <w:tcBorders>
+              <w:top w:val="single" w:sz="6" w:space="0" w:color="auto"/>
+              <w:left w:val="single" w:sz="6" w:space="0" w:color="auto"/>
+              <w:bottom w:val="single" w:sz="6" w:space="0" w:color="auto"/>
+              <w:right w:val="single" w:sz="18" w:space="0" w:color="auto"/>
+            </w:tcBorders>
+            <w:vAlign w:val="center"/>
+          </w:tcPr>
+          <w:p>
+            <w:pPr>
+              <w:bidi/>
+              <w:jc w:val="center"/>
+              <w:rPr>
+                <w:rFonts w:cs="Nazanin"/>
+              </w:rPr>
+            </w:pPr>
+            <w:r>
+              <w:rPr>
+                <w:rFonts w:cs="Nazanin" w:hint="cs"/>
+                <w:rtl/>
+              </w:rPr>
+              <w:t>4</w:t>
+            </w:r>
+          </w:p>
+        </w:tc>
+      </w:tr>
+      <w:tr>
+        <w:trPr>
+          <w:trHeight w:val="587"/>
+          <w:jc w:val="center"/>
+        </w:trPr>
+        <w:tc>
+          <w:tcPr>
+            <w:tcW w:w="4190" w:type="pct"/>
+            <w:tcBorders>
+              <w:top w:val="single" w:sz="6" w:space="0" w:color="auto"/>
+              <w:left w:val="single" w:sz="18" w:space="0" w:color="auto"/>
+              <w:bottom w:val="single" w:sz="6" w:space="0" w:color="auto"/>
+              <w:right w:val="single" w:sz="6" w:space="0" w:color="auto"/>
+            </w:tcBorders>
+            <w:noWrap/>
+            <w:vAlign w:val="center"/>
+          </w:tcPr>
+          <w:p>
+            <w:pPr>
+              <w:bidi/>
+              <w:jc w:val="center"/>
+              <w:rPr>
+                <w:rFonts w:cs="Nazanin" w:hint="cs"/>
+                <w:sz w:val="24"/>
+                <w:szCs w:val="24"/>
+                <w:rtl/>
+              </w:rPr>
+            </w:pPr>
+            <w:r>
+              <w:rPr>
+                <w:rFonts w:cs="Nazanin" w:hint="cs"/>
+                <w:sz w:val="24"/>
+                <w:szCs w:val="24"/>
+                <w:rtl/>
+              </w:rPr>
+              <w:t>ارسال</w:t>
+            </w:r>
+            <w:r>
+              <w:rPr>
+                <w:rFonts w:cs="Nazanin"/>
+                <w:sz w:val="24"/>
+                <w:szCs w:val="24"/>
+                <w:rtl/>
+              </w:rPr>
+              <w:t xml:space="preserve"> </w:t>
+            </w:r>
+            <w:r>
+              <w:rPr>
+                <w:rFonts w:cs="Nazanin" w:hint="cs"/>
+                <w:sz w:val="24"/>
+                <w:szCs w:val="24"/>
+                <w:rtl/>
+              </w:rPr>
+              <w:t>شده</w:t>
+            </w:r>
+          </w:p>
+        </w:tc>
+        <w:tc>
+          <w:tcPr>
+            <w:tcW w:w="810" w:type="pct"/>
+            <w:tcBorders>
+              <w:top w:val="single" w:sz="6" w:space="0" w:color="auto"/>
+              <w:left w:val="single" w:sz="6" w:space="0" w:color="auto"/>
+              <w:bottom w:val="single" w:sz="6" w:space="0" w:color="auto"/>
+              <w:right w:val="single" w:sz="18" w:space="0" w:color="auto"/>
+            </w:tcBorders>
+            <w:vAlign w:val="center"/>
+          </w:tcPr>
+          <w:p>
+            <w:pPr>
+              <w:bidi/>
+              <w:jc w:val="center"/>
+              <w:rPr>
+                <w:rFonts w:cs="Nazanin" w:hint="cs"/>
+                <w:rtl/>
+              </w:rPr>
+            </w:pPr>
+            <w:r>
+              <w:rPr>
+                <w:rFonts w:cs="Nazanin" w:hint="cs"/>
+                <w:rtl/>
+              </w:rPr>
+              <w:t>5</w:t>
+            </w:r>
+          </w:p>
+        </w:tc>
+      </w:tr>
+      <w:tr>
+        <w:trPr>
+          <w:trHeight w:val="587"/>
+          <w:jc w:val="center"/>
+        </w:trPr>
+        <w:tc>
+          <w:tcPr>
+            <w:tcW w:w="4190" w:type="pct"/>
+            <w:tcBorders>
+              <w:top w:val="single" w:sz="6" w:space="0" w:color="auto"/>
+              <w:left w:val="single" w:sz="18" w:space="0" w:color="auto"/>
+              <w:bottom w:val="single" w:sz="6" w:space="0" w:color="auto"/>
+              <w:right w:val="single" w:sz="6" w:space="0" w:color="auto"/>
+            </w:tcBorders>
+            <w:noWrap/>
+            <w:vAlign w:val="center"/>
+          </w:tcPr>
+          <w:p>
+            <w:pPr>
+              <w:bidi/>
+              <w:jc w:val="center"/>
+              <w:rPr>
+                <w:rFonts w:cs="Nazanin" w:hint="cs"/>
+                <w:sz w:val="24"/>
+                <w:szCs w:val="24"/>
+                <w:rtl/>
+              </w:rPr>
+            </w:pPr>
+            <w:r>
+              <w:rPr>
+                <w:rFonts w:cs="Nazanin" w:hint="cs"/>
+                <w:sz w:val="24"/>
+                <w:szCs w:val="24"/>
+                <w:rtl/>
+              </w:rPr>
+              <w:t>عدم</w:t>
+            </w:r>
+            <w:r>
+              <w:rPr>
+                <w:rFonts w:cs="Nazanin"/>
+                <w:sz w:val="24"/>
+                <w:szCs w:val="24"/>
+                <w:rtl/>
+              </w:rPr>
+              <w:t xml:space="preserve"> </w:t>
+            </w:r>
+            <w:r>
+              <w:rPr>
+                <w:rFonts w:cs="Nazanin" w:hint="cs"/>
+                <w:sz w:val="24"/>
+                <w:szCs w:val="24"/>
+                <w:rtl/>
+              </w:rPr>
+              <w:t>قبول</w:t>
+            </w:r>
+          </w:p>
+        </w:tc>
+        <w:tc>
+          <w:tcPr>
+            <w:tcW w:w="810" w:type="pct"/>
+            <w:tcBorders>
+              <w:top w:val="single" w:sz="6" w:space="0" w:color="auto"/>
+              <w:left w:val="single" w:sz="6" w:space="0" w:color="auto"/>
+              <w:bottom w:val="single" w:sz="6" w:space="0" w:color="auto"/>
+              <w:right w:val="single" w:sz="18" w:space="0" w:color="auto"/>
+            </w:tcBorders>
+            <w:vAlign w:val="center"/>
+          </w:tcPr>
+          <w:p>
+            <w:pPr>
+              <w:bidi/>
+              <w:jc w:val="center"/>
+              <w:rPr>
+                <w:rFonts w:cs="Nazanin" w:hint="cs"/>
+                <w:rtl/>
+              </w:rPr>
+            </w:pPr>
+            <w:r>
+              <w:rPr>
+                <w:rFonts w:cs="Nazanin" w:hint="cs"/>
+                <w:rtl/>
+              </w:rPr>
+              <w:t>6</w:t>
+            </w:r>
+          </w:p>
+        </w:tc>
+      </w:tr>
+      <w:tr>
+        <w:trPr>
+          <w:trHeight w:val="587"/>
+          <w:jc w:val="center"/>
+        </w:trPr>
+        <w:tc>
+          <w:tcPr>
+            <w:tcW w:w="4190" w:type="pct"/>
+            <w:tcBorders>
+              <w:top w:val="single" w:sz="6" w:space="0" w:color="auto"/>
+              <w:left w:val="single" w:sz="18" w:space="0" w:color="auto"/>
+              <w:bottom w:val="single" w:sz="6" w:space="0" w:color="auto"/>
+              <w:right w:val="single" w:sz="6" w:space="0" w:color="auto"/>
+            </w:tcBorders>
+            <w:noWrap/>
+            <w:vAlign w:val="center"/>
+          </w:tcPr>
+          <w:p>
+            <w:pPr>
+              <w:bidi/>
+              <w:jc w:val="center"/>
+              <w:rPr>
+                <w:rFonts w:cs="Nazanin" w:hint="cs"/>
+                <w:sz w:val="24"/>
+                <w:szCs w:val="24"/>
+                <w:rtl/>
+              </w:rPr>
+            </w:pPr>
+            <w:r>
+              <w:rPr>
+                <w:rFonts w:cs="Nazanin" w:hint="cs"/>
+                <w:sz w:val="24"/>
+                <w:szCs w:val="24"/>
+                <w:rtl/>
+              </w:rPr>
+              <w:t>توزیع</w:t>
+            </w:r>
+            <w:r>
+              <w:rPr>
+                <w:rFonts w:cs="Nazanin"/>
+                <w:sz w:val="24"/>
+                <w:szCs w:val="24"/>
+                <w:rtl/>
+              </w:rPr>
+              <w:t xml:space="preserve"> </w:t>
+            </w:r>
+            <w:r>
+              <w:rPr>
+                <w:rFonts w:cs="Nazanin" w:hint="cs"/>
+                <w:sz w:val="24"/>
+                <w:szCs w:val="24"/>
+                <w:rtl/>
+              </w:rPr>
+              <w:t>شده</w:t>
+            </w:r>
+          </w:p>
+        </w:tc>
+        <w:tc>
+          <w:tcPr>
+            <w:tcW w:w="810" w:type="pct"/>
+            <w:tcBorders>
+              <w:top w:val="single" w:sz="6" w:space="0" w:color="auto"/>
+              <w:left w:val="single" w:sz="6" w:space="0" w:color="auto"/>
+              <w:bottom w:val="single" w:sz="6" w:space="0" w:color="auto"/>
+              <w:right w:val="single" w:sz="18" w:space="0" w:color="auto"/>
+            </w:tcBorders>
+            <w:vAlign w:val="center"/>
+          </w:tcPr>
+          <w:p>
+            <w:pPr>
+              <w:bidi/>
+              <w:jc w:val="center"/>
+              <w:rPr>
+                <w:rFonts w:cs="Nazanin" w:hint="cs"/>
+                <w:rtl/>
+              </w:rPr>
+            </w:pPr>
+            <w:r>
+              <w:rPr>
+                <w:rFonts w:cs="Nazanin" w:hint="cs"/>
+                <w:rtl/>
+              </w:rPr>
+              <w:t>7</w:t>
+            </w:r>
+          </w:p>
+        </w:tc>
+      </w:tr>
+      <w:tr>
+        <w:trPr>
+          <w:trHeight w:val="587"/>
+          <w:jc w:val="center"/>
+        </w:trPr>
+        <w:tc>
+          <w:tcPr>
+            <w:tcW w:w="4190" w:type="pct"/>
+            <w:tcBorders>
+              <w:top w:val="single" w:sz="6" w:space="0" w:color="auto"/>
+              <w:left w:val="single" w:sz="18" w:space="0" w:color="auto"/>
+              <w:bottom w:val="single" w:sz="6" w:space="0" w:color="auto"/>
+              <w:right w:val="single" w:sz="6" w:space="0" w:color="auto"/>
+            </w:tcBorders>
+            <w:noWrap/>
+            <w:vAlign w:val="center"/>
+          </w:tcPr>
+          <w:p>
+            <w:pPr>
+              <w:bidi/>
+              <w:jc w:val="center"/>
+              <w:rPr>
+                <w:rFonts w:cs="Nazanin" w:hint="cs"/>
+                <w:sz w:val="24"/>
+                <w:szCs w:val="24"/>
+                <w:rtl/>
+              </w:rPr>
+            </w:pPr>
+            <w:r>
+              <w:rPr>
+                <w:rFonts w:cs="Nazanin" w:hint="cs"/>
+                <w:sz w:val="24"/>
+                <w:szCs w:val="24"/>
+                <w:rtl/>
+              </w:rPr>
+              <w:t>باجه</w:t>
+            </w:r>
+            <w:r>
+              <w:rPr>
+                <w:rFonts w:cs="Nazanin"/>
+                <w:sz w:val="24"/>
+                <w:szCs w:val="24"/>
+                <w:rtl/>
+              </w:rPr>
+              <w:t xml:space="preserve"> </w:t>
+            </w:r>
+            <w:r>
+              <w:rPr>
+                <w:rFonts w:cs="Nazanin" w:hint="cs"/>
+                <w:sz w:val="24"/>
+                <w:szCs w:val="24"/>
+                <w:rtl/>
+              </w:rPr>
+              <w:t>معطله</w:t>
+            </w:r>
+          </w:p>
+        </w:tc>
+        <w:tc>
+          <w:tcPr>
+            <w:tcW w:w="810" w:type="pct"/>
+            <w:tcBorders>
+              <w:top w:val="single" w:sz="6" w:space="0" w:color="auto"/>
+              <w:left w:val="single" w:sz="6" w:space="0" w:color="auto"/>
+              <w:bottom w:val="single" w:sz="6" w:space="0" w:color="auto"/>
+              <w:right w:val="single" w:sz="18" w:space="0" w:color="auto"/>
+            </w:tcBorders>
+            <w:vAlign w:val="center"/>
+          </w:tcPr>
+          <w:p>
+            <w:pPr>
+              <w:bidi/>
+              <w:jc w:val="center"/>
+              <w:rPr>
+                <w:rFonts w:cs="Nazanin" w:hint="cs"/>
+                <w:rtl/>
+              </w:rPr>
+            </w:pPr>
+            <w:r>
+              <w:rPr>
+                <w:rFonts w:cs="Nazanin" w:hint="cs"/>
+                <w:rtl/>
+              </w:rPr>
+              <w:t>8</w:t>
+            </w:r>
+          </w:p>
+        </w:tc>
+      </w:tr>
+      <w:tr>
+        <w:trPr>
+          <w:trHeight w:val="587"/>
+          <w:jc w:val="center"/>
+        </w:trPr>
+        <w:tc>
+          <w:tcPr>
+            <w:tcW w:w="4190" w:type="pct"/>
+            <w:tcBorders>
+              <w:top w:val="single" w:sz="6" w:space="0" w:color="auto"/>
+              <w:left w:val="single" w:sz="18" w:space="0" w:color="auto"/>
+              <w:bottom w:val="single" w:sz="6" w:space="0" w:color="auto"/>
+              <w:right w:val="single" w:sz="6" w:space="0" w:color="auto"/>
+            </w:tcBorders>
+            <w:noWrap/>
+            <w:vAlign w:val="center"/>
+          </w:tcPr>
+          <w:p>
+            <w:pPr>
+              <w:bidi/>
+              <w:jc w:val="center"/>
+              <w:rPr>
+                <w:rFonts w:cs="Nazanin" w:hint="cs"/>
+                <w:sz w:val="24"/>
+                <w:szCs w:val="24"/>
+                <w:rtl/>
+              </w:rPr>
+            </w:pPr>
+            <w:r>
+              <w:rPr>
+                <w:rFonts w:cs="Nazanin" w:hint="cs"/>
+                <w:sz w:val="24"/>
+                <w:szCs w:val="24"/>
+                <w:rtl/>
+              </w:rPr>
+              <w:t>توقیفی</w:t>
+            </w:r>
+          </w:p>
+        </w:tc>
+        <w:tc>
+          <w:tcPr>
+            <w:tcW w:w="810" w:type="pct"/>
+            <w:tcBorders>
+              <w:top w:val="single" w:sz="6" w:space="0" w:color="auto"/>
+              <w:left w:val="single" w:sz="6" w:space="0" w:color="auto"/>
+              <w:bottom w:val="single" w:sz="6" w:space="0" w:color="auto"/>
+              <w:right w:val="single" w:sz="18" w:space="0" w:color="auto"/>
+            </w:tcBorders>
+            <w:vAlign w:val="center"/>
+          </w:tcPr>
+          <w:p>
+            <w:pPr>
+              <w:bidi/>
+              <w:jc w:val="center"/>
+              <w:rPr>
+                <w:rFonts w:cs="Nazanin" w:hint="cs"/>
+                <w:rtl/>
+              </w:rPr>
+            </w:pPr>
+            <w:r>
+              <w:rPr>
+                <w:rFonts w:cs="Nazanin" w:hint="cs"/>
+                <w:rtl/>
+              </w:rPr>
+              <w:t>9</w:t>
+            </w:r>
+          </w:p>
+        </w:tc>
+      </w:tr>
+      <w:tr>
+        <w:trPr>
+          <w:trHeight w:val="587"/>
+          <w:jc w:val="center"/>
+        </w:trPr>
+        <w:tc>
+          <w:tcPr>
+            <w:tcW w:w="4190" w:type="pct"/>
+            <w:tcBorders>
+              <w:top w:val="single" w:sz="6" w:space="0" w:color="auto"/>
+              <w:left w:val="single" w:sz="18" w:space="0" w:color="auto"/>
+              <w:bottom w:val="single" w:sz="6" w:space="0" w:color="auto"/>
+              <w:right w:val="single" w:sz="6" w:space="0" w:color="auto"/>
+            </w:tcBorders>
+            <w:noWrap/>
+            <w:vAlign w:val="center"/>
+          </w:tcPr>
+          <w:p>
+            <w:pPr>
+              <w:bidi/>
+              <w:jc w:val="center"/>
+              <w:rPr>
+                <w:rFonts w:cs="Nazanin" w:hint="cs"/>
+                <w:sz w:val="24"/>
+                <w:szCs w:val="24"/>
+                <w:rtl/>
+              </w:rPr>
+            </w:pPr>
+            <w:r>
+              <w:rPr>
+                <w:rFonts w:cs="Nazanin" w:hint="cs"/>
+                <w:sz w:val="24"/>
+                <w:szCs w:val="24"/>
+                <w:rtl/>
+              </w:rPr>
+              <w:t>پیش</w:t>
+            </w:r>
+            <w:r>
+              <w:rPr>
+                <w:rFonts w:cs="Nazanin"/>
+                <w:sz w:val="24"/>
+                <w:szCs w:val="24"/>
+                <w:rtl/>
+              </w:rPr>
+              <w:t xml:space="preserve"> </w:t>
+            </w:r>
+            <w:r>
+              <w:rPr>
+                <w:rFonts w:cs="Nazanin" w:hint="cs"/>
+                <w:sz w:val="24"/>
+                <w:szCs w:val="24"/>
+                <w:rtl/>
+              </w:rPr>
+              <w:t>برگشتی</w:t>
+            </w:r>
+          </w:p>
+        </w:tc>
+        <w:tc>
+          <w:tcPr>
+            <w:tcW w:w="810" w:type="pct"/>
+            <w:tcBorders>
+              <w:top w:val="single" w:sz="6" w:space="0" w:color="auto"/>
+              <w:left w:val="single" w:sz="6" w:space="0" w:color="auto"/>
+              <w:bottom w:val="single" w:sz="6" w:space="0" w:color="auto"/>
+              <w:right w:val="single" w:sz="18" w:space="0" w:color="auto"/>
+            </w:tcBorders>
+            <w:vAlign w:val="center"/>
+          </w:tcPr>
+          <w:p>
+            <w:pPr>
+              <w:bidi/>
+              <w:jc w:val="center"/>
+              <w:rPr>
+                <w:rFonts w:cs="Nazanin" w:hint="cs"/>
+                <w:rtl/>
+              </w:rPr>
+            </w:pPr>
+            <w:r>
+              <w:rPr>
+                <w:rFonts w:cs="Nazanin" w:hint="cs"/>
+                <w:rtl/>
+              </w:rPr>
+              <w:t>10</w:t>
+            </w:r>
+          </w:p>
+        </w:tc>
+      </w:tr>
+      <w:tr>
+        <w:trPr>
+          <w:trHeight w:val="587"/>
+          <w:jc w:val="center"/>
+        </w:trPr>
+        <w:tc>
+          <w:tcPr>
+            <w:tcW w:w="4190" w:type="pct"/>
+            <w:tcBorders>
+              <w:top w:val="single" w:sz="6" w:space="0" w:color="auto"/>
+              <w:left w:val="single" w:sz="18" w:space="0" w:color="auto"/>
+              <w:bottom w:val="single" w:sz="6" w:space="0" w:color="auto"/>
+              <w:right w:val="single" w:sz="6" w:space="0" w:color="auto"/>
+            </w:tcBorders>
+            <w:noWrap/>
+            <w:vAlign w:val="center"/>
+          </w:tcPr>
+          <w:p>
+            <w:pPr>
+              <w:bidi/>
+              <w:jc w:val="center"/>
+              <w:rPr>
+                <w:rFonts w:cs="Nazanin" w:hint="cs"/>
+                <w:sz w:val="24"/>
+                <w:szCs w:val="24"/>
+                <w:rtl/>
+              </w:rPr>
+            </w:pPr>
+            <w:r>
+              <w:rPr>
+                <w:rFonts w:cs="Nazanin" w:hint="cs"/>
+                <w:sz w:val="24"/>
+                <w:szCs w:val="24"/>
+                <w:rtl/>
+              </w:rPr>
+              <w:lastRenderedPageBreak/>
+              <w:t>برگشتی</w:t>
+            </w:r>
+          </w:p>
+        </w:tc>
+        <w:tc>
+          <w:tcPr>
+            <w:tcW w:w="810" w:type="pct"/>
+            <w:tcBorders>
+              <w:top w:val="single" w:sz="6" w:space="0" w:color="auto"/>
+              <w:left w:val="single" w:sz="6" w:space="0" w:color="auto"/>
+              <w:bottom w:val="single" w:sz="6" w:space="0" w:color="auto"/>
+              <w:right w:val="single" w:sz="18" w:space="0" w:color="auto"/>
+            </w:tcBorders>
+            <w:vAlign w:val="center"/>
+          </w:tcPr>
+          <w:p>
+            <w:pPr>
+              <w:bidi/>
+              <w:jc w:val="center"/>
+              <w:rPr>
+                <w:rFonts w:cs="Nazanin" w:hint="cs"/>
+                <w:rtl/>
+              </w:rPr>
+            </w:pPr>
+            <w:r>
+              <w:rPr>
+                <w:rFonts w:cs="Nazanin" w:hint="cs"/>
+                <w:rtl/>
+              </w:rPr>
+              <w:t>11</w:t>
+            </w:r>
+          </w:p>
+        </w:tc>
+      </w:tr>
+      <w:tr>
+        <w:trPr>
+          <w:trHeight w:val="587"/>
+          <w:jc w:val="center"/>
+        </w:trPr>
+        <w:tc>
+          <w:tcPr>
+            <w:tcW w:w="4190" w:type="pct"/>
+            <w:tcBorders>
+              <w:top w:val="single" w:sz="6" w:space="0" w:color="auto"/>
+              <w:left w:val="single" w:sz="18" w:space="0" w:color="auto"/>
+              <w:bottom w:val="single" w:sz="6" w:space="0" w:color="auto"/>
+              <w:right w:val="single" w:sz="6" w:space="0" w:color="auto"/>
+            </w:tcBorders>
+            <w:noWrap/>
+            <w:vAlign w:val="center"/>
+          </w:tcPr>
+          <w:p>
+            <w:pPr>
+              <w:bidi/>
+              <w:jc w:val="center"/>
+              <w:rPr>
+                <w:rFonts w:cs="Nazanin" w:hint="cs"/>
+                <w:sz w:val="24"/>
+                <w:szCs w:val="24"/>
+                <w:rtl/>
+              </w:rPr>
+            </w:pPr>
+            <w:r>
+              <w:rPr>
+                <w:rFonts w:cs="Nazanin" w:hint="cs"/>
+                <w:sz w:val="24"/>
+                <w:szCs w:val="24"/>
+                <w:rtl/>
+              </w:rPr>
+              <w:t>تایید</w:t>
+            </w:r>
+            <w:r>
+              <w:rPr>
+                <w:rFonts w:cs="Nazanin"/>
+                <w:sz w:val="24"/>
+                <w:szCs w:val="24"/>
+                <w:rtl/>
+              </w:rPr>
+              <w:t xml:space="preserve"> </w:t>
+            </w:r>
+            <w:r>
+              <w:rPr>
+                <w:rFonts w:cs="Nazanin" w:hint="cs"/>
+                <w:sz w:val="24"/>
+                <w:szCs w:val="24"/>
+                <w:rtl/>
+              </w:rPr>
+              <w:t>مالی</w:t>
+            </w:r>
+          </w:p>
+        </w:tc>
+        <w:tc>
+          <w:tcPr>
+            <w:tcW w:w="810" w:type="pct"/>
+            <w:tcBorders>
+              <w:top w:val="single" w:sz="6" w:space="0" w:color="auto"/>
+              <w:left w:val="single" w:sz="6" w:space="0" w:color="auto"/>
+              <w:bottom w:val="single" w:sz="6" w:space="0" w:color="auto"/>
+              <w:right w:val="single" w:sz="18" w:space="0" w:color="auto"/>
+            </w:tcBorders>
+            <w:vAlign w:val="center"/>
+          </w:tcPr>
+          <w:p>
+            <w:pPr>
+              <w:bidi/>
+              <w:jc w:val="center"/>
+              <w:rPr>
+                <w:rFonts w:cs="Nazanin" w:hint="cs"/>
+                <w:rtl/>
+              </w:rPr>
+            </w:pPr>
+            <w:r>
+              <w:rPr>
+                <w:rFonts w:cs="Nazanin" w:hint="cs"/>
+                <w:rtl/>
+              </w:rPr>
+              <w:t>70</w:t>
+            </w:r>
+          </w:p>
+        </w:tc>
+      </w:tr>
+      <w:tr>
+        <w:trPr>
+          <w:trHeight w:val="587"/>
+          <w:jc w:val="center"/>
+        </w:trPr>
+        <w:tc>
+          <w:tcPr>
+            <w:tcW w:w="4190" w:type="pct"/>
+            <w:tcBorders>
+              <w:top w:val="single" w:sz="6" w:space="0" w:color="auto"/>
+              <w:left w:val="single" w:sz="18" w:space="0" w:color="auto"/>
+              <w:bottom w:val="single" w:sz="6" w:space="0" w:color="auto"/>
+              <w:right w:val="single" w:sz="6" w:space="0" w:color="auto"/>
+            </w:tcBorders>
+            <w:noWrap/>
+            <w:vAlign w:val="center"/>
+          </w:tcPr>
+          <w:p>
+            <w:pPr>
+              <w:bidi/>
+              <w:jc w:val="center"/>
+              <w:rPr>
+                <w:rFonts w:cs="Nazanin" w:hint="cs"/>
+                <w:sz w:val="24"/>
+                <w:szCs w:val="24"/>
+                <w:rtl/>
+              </w:rPr>
+            </w:pPr>
+            <w:r>
+              <w:rPr>
+                <w:rFonts w:cs="Nazanin" w:hint="cs"/>
+                <w:sz w:val="24"/>
+                <w:szCs w:val="24"/>
+                <w:rtl/>
+              </w:rPr>
+              <w:t>تسویه</w:t>
+            </w:r>
+            <w:r>
+              <w:rPr>
+                <w:rFonts w:cs="Nazanin"/>
+                <w:sz w:val="24"/>
+                <w:szCs w:val="24"/>
+                <w:rtl/>
+              </w:rPr>
+              <w:t xml:space="preserve"> </w:t>
+            </w:r>
+            <w:r>
+              <w:rPr>
+                <w:rFonts w:cs="Nazanin" w:hint="cs"/>
+                <w:sz w:val="24"/>
+                <w:szCs w:val="24"/>
+                <w:rtl/>
+              </w:rPr>
+              <w:t>حساب</w:t>
+            </w:r>
+          </w:p>
+        </w:tc>
+        <w:tc>
+          <w:tcPr>
+            <w:tcW w:w="810" w:type="pct"/>
+            <w:tcBorders>
+              <w:top w:val="single" w:sz="6" w:space="0" w:color="auto"/>
+              <w:left w:val="single" w:sz="6" w:space="0" w:color="auto"/>
+              <w:bottom w:val="single" w:sz="6" w:space="0" w:color="auto"/>
+              <w:right w:val="single" w:sz="18" w:space="0" w:color="auto"/>
+            </w:tcBorders>
+            <w:vAlign w:val="center"/>
+          </w:tcPr>
+          <w:p>
+            <w:pPr>
+              <w:bidi/>
+              <w:jc w:val="center"/>
+              <w:rPr>
+                <w:rFonts w:cs="Nazanin" w:hint="cs"/>
+                <w:rtl/>
+              </w:rPr>
+            </w:pPr>
+            <w:r>
+              <w:rPr>
+                <w:rFonts w:cs="Nazanin" w:hint="cs"/>
+                <w:rtl/>
+              </w:rPr>
+              <w:t>71</w:t>
+            </w:r>
+          </w:p>
+        </w:tc>
+      </w:tr>
+      <w:tr>
+        <w:trPr>
+          <w:trHeight w:val="587"/>
+          <w:jc w:val="center"/>
+        </w:trPr>
+        <w:tc>
+          <w:tcPr>
+            <w:tcW w:w="4190" w:type="pct"/>
+            <w:tcBorders>
+              <w:top w:val="single" w:sz="6" w:space="0" w:color="auto"/>
+              <w:left w:val="single" w:sz="18" w:space="0" w:color="auto"/>
+              <w:bottom w:val="single" w:sz="6" w:space="0" w:color="auto"/>
+              <w:right w:val="single" w:sz="6" w:space="0" w:color="auto"/>
+            </w:tcBorders>
+            <w:noWrap/>
+            <w:vAlign w:val="center"/>
+          </w:tcPr>
+          <w:p>
+            <w:pPr>
+              <w:bidi/>
+              <w:jc w:val="center"/>
+              <w:rPr>
+                <w:rFonts w:cs="Nazanin" w:hint="cs"/>
+                <w:sz w:val="24"/>
+                <w:szCs w:val="24"/>
+                <w:rtl/>
+              </w:rPr>
+            </w:pPr>
+            <w:r>
+              <w:rPr>
+                <w:rFonts w:cs="Nazanin" w:hint="cs"/>
+                <w:sz w:val="24"/>
+                <w:szCs w:val="24"/>
+                <w:rtl/>
+              </w:rPr>
+              <w:t>در</w:t>
+            </w:r>
+            <w:r>
+              <w:rPr>
+                <w:rFonts w:cs="Nazanin"/>
+                <w:sz w:val="24"/>
+                <w:szCs w:val="24"/>
+                <w:rtl/>
+              </w:rPr>
+              <w:t xml:space="preserve"> </w:t>
+            </w:r>
+            <w:r>
+              <w:rPr>
+                <w:rFonts w:cs="Nazanin" w:hint="cs"/>
+                <w:sz w:val="24"/>
+                <w:szCs w:val="24"/>
+                <w:rtl/>
+              </w:rPr>
+              <w:t>صف</w:t>
+            </w:r>
+            <w:r>
+              <w:rPr>
+                <w:rFonts w:cs="Nazanin"/>
+                <w:sz w:val="24"/>
+                <w:szCs w:val="24"/>
+                <w:rtl/>
+              </w:rPr>
+              <w:t xml:space="preserve"> </w:t>
+            </w:r>
+            <w:r>
+              <w:rPr>
+                <w:rFonts w:cs="Nazanin" w:hint="cs"/>
+                <w:sz w:val="24"/>
+                <w:szCs w:val="24"/>
+                <w:rtl/>
+              </w:rPr>
+              <w:t>پردازش</w:t>
+            </w:r>
+          </w:p>
+        </w:tc>
+        <w:tc>
+          <w:tcPr>
+            <w:tcW w:w="810" w:type="pct"/>
+            <w:tcBorders>
+              <w:top w:val="single" w:sz="6" w:space="0" w:color="auto"/>
+              <w:left w:val="single" w:sz="6" w:space="0" w:color="auto"/>
+              <w:bottom w:val="single" w:sz="6" w:space="0" w:color="auto"/>
+              <w:right w:val="single" w:sz="18" w:space="0" w:color="auto"/>
+            </w:tcBorders>
+            <w:vAlign w:val="center"/>
+          </w:tcPr>
+          <w:p>
+            <w:pPr>
+              <w:bidi/>
+              <w:jc w:val="center"/>
+              <w:rPr>
+                <w:rFonts w:cs="Nazanin" w:hint="cs"/>
+                <w:rtl/>
+              </w:rPr>
+            </w:pPr>
+            <w:r>
+              <w:rPr>
+                <w:rFonts w:cs="Nazanin" w:hint="cs"/>
+                <w:rtl/>
+              </w:rPr>
+              <w:t>80</w:t>
+            </w:r>
+          </w:p>
+        </w:tc>
+      </w:tr>
+      <w:tr>
+        <w:trPr>
+          <w:trHeight w:val="587"/>
+          <w:jc w:val="center"/>
+        </w:trPr>
+        <w:tc>
+          <w:tcPr>
+            <w:tcW w:w="4190" w:type="pct"/>
+            <w:tcBorders>
+              <w:top w:val="single" w:sz="6" w:space="0" w:color="auto"/>
+              <w:left w:val="single" w:sz="18" w:space="0" w:color="auto"/>
+              <w:bottom w:val="single" w:sz="6" w:space="0" w:color="auto"/>
+              <w:right w:val="single" w:sz="6" w:space="0" w:color="auto"/>
+            </w:tcBorders>
+            <w:noWrap/>
+            <w:vAlign w:val="center"/>
+          </w:tcPr>
+          <w:p>
+            <w:pPr>
+              <w:bidi/>
+              <w:jc w:val="center"/>
+              <w:rPr>
+                <w:rFonts w:cs="Nazanin" w:hint="cs"/>
+                <w:sz w:val="24"/>
+                <w:szCs w:val="24"/>
+                <w:rtl/>
+              </w:rPr>
+            </w:pPr>
+            <w:r>
+              <w:rPr>
+                <w:rFonts w:cs="Nazanin" w:hint="cs"/>
+                <w:sz w:val="24"/>
+                <w:szCs w:val="24"/>
+                <w:rtl/>
+              </w:rPr>
+              <w:t>ارسال</w:t>
+            </w:r>
+            <w:r>
+              <w:rPr>
+                <w:rFonts w:cs="Nazanin"/>
+                <w:sz w:val="24"/>
+                <w:szCs w:val="24"/>
+                <w:rtl/>
+              </w:rPr>
+              <w:t xml:space="preserve"> </w:t>
+            </w:r>
+            <w:r>
+              <w:rPr>
+                <w:rFonts w:cs="Nazanin" w:hint="cs"/>
+                <w:sz w:val="24"/>
+                <w:szCs w:val="24"/>
+                <w:rtl/>
+              </w:rPr>
+              <w:t>شده</w:t>
+            </w:r>
+            <w:r>
+              <w:rPr>
+                <w:rFonts w:cs="Nazanin"/>
+                <w:sz w:val="24"/>
+                <w:szCs w:val="24"/>
+                <w:rtl/>
+              </w:rPr>
+              <w:t xml:space="preserve"> </w:t>
+            </w:r>
+            <w:r>
+              <w:rPr>
+                <w:rFonts w:cs="Nazanin" w:hint="cs"/>
+                <w:sz w:val="24"/>
+                <w:szCs w:val="24"/>
+                <w:rtl/>
+              </w:rPr>
+              <w:t>از</w:t>
+            </w:r>
+            <w:r>
+              <w:rPr>
+                <w:rFonts w:cs="Nazanin"/>
+                <w:sz w:val="24"/>
+                <w:szCs w:val="24"/>
+                <w:rtl/>
+              </w:rPr>
+              <w:t xml:space="preserve"> </w:t>
+            </w:r>
+            <w:r>
+              <w:rPr>
+                <w:rFonts w:cs="Nazanin" w:hint="cs"/>
+                <w:sz w:val="24"/>
+                <w:szCs w:val="24"/>
+                <w:rtl/>
+              </w:rPr>
+              <w:t>وستانو</w:t>
+            </w:r>
+          </w:p>
+        </w:tc>
+        <w:tc>
+          <w:tcPr>
+            <w:tcW w:w="810" w:type="pct"/>
+            <w:tcBorders>
+              <w:top w:val="single" w:sz="6" w:space="0" w:color="auto"/>
+              <w:left w:val="single" w:sz="6" w:space="0" w:color="auto"/>
+              <w:bottom w:val="single" w:sz="6" w:space="0" w:color="auto"/>
+              <w:right w:val="single" w:sz="18" w:space="0" w:color="auto"/>
+            </w:tcBorders>
+            <w:vAlign w:val="center"/>
+          </w:tcPr>
+          <w:p>
+            <w:pPr>
+              <w:bidi/>
+              <w:jc w:val="center"/>
+              <w:rPr>
+                <w:rFonts w:cs="Nazanin" w:hint="cs"/>
+                <w:rtl/>
+              </w:rPr>
+            </w:pPr>
+            <w:r>
+              <w:rPr>
+                <w:rFonts w:cs="Nazanin" w:hint="cs"/>
+                <w:rtl/>
+              </w:rPr>
+              <w:t>81</w:t>
+            </w:r>
+          </w:p>
+        </w:tc>
+      </w:tr>
+      <w:tr>
+        <w:trPr>
+          <w:trHeight w:val="587"/>
+          <w:jc w:val="center"/>
+        </w:trPr>
+        <w:tc>
+          <w:tcPr>
+            <w:tcW w:w="4190" w:type="pct"/>
+            <w:tcBorders>
+              <w:top w:val="single" w:sz="6" w:space="0" w:color="auto"/>
+              <w:left w:val="single" w:sz="18" w:space="0" w:color="auto"/>
+              <w:bottom w:val="single" w:sz="6" w:space="0" w:color="auto"/>
+              <w:right w:val="single" w:sz="6" w:space="0" w:color="auto"/>
+            </w:tcBorders>
+            <w:noWrap/>
+            <w:vAlign w:val="center"/>
+          </w:tcPr>
+          <w:p>
+            <w:pPr>
+              <w:bidi/>
+              <w:jc w:val="center"/>
+              <w:rPr>
+                <w:rFonts w:cs="Nazanin" w:hint="cs"/>
+                <w:sz w:val="24"/>
+                <w:szCs w:val="24"/>
+                <w:rtl/>
+              </w:rPr>
+            </w:pPr>
+            <w:r>
+              <w:rPr>
+                <w:rFonts w:cs="Nazanin" w:hint="cs"/>
+                <w:sz w:val="24"/>
+                <w:szCs w:val="24"/>
+                <w:rtl/>
+              </w:rPr>
+              <w:t>در</w:t>
+            </w:r>
+            <w:r>
+              <w:rPr>
+                <w:rFonts w:cs="Nazanin"/>
+                <w:sz w:val="24"/>
+                <w:szCs w:val="24"/>
+                <w:rtl/>
+              </w:rPr>
+              <w:t xml:space="preserve"> </w:t>
+            </w:r>
+            <w:r>
+              <w:rPr>
+                <w:rFonts w:cs="Nazanin" w:hint="cs"/>
+                <w:sz w:val="24"/>
+                <w:szCs w:val="24"/>
+                <w:rtl/>
+              </w:rPr>
+              <w:t>انتظار</w:t>
+            </w:r>
+            <w:r>
+              <w:rPr>
+                <w:rFonts w:cs="Nazanin"/>
+                <w:sz w:val="24"/>
+                <w:szCs w:val="24"/>
+                <w:rtl/>
+              </w:rPr>
+              <w:t xml:space="preserve"> </w:t>
+            </w:r>
+            <w:r>
+              <w:rPr>
+                <w:rFonts w:cs="Nazanin" w:hint="cs"/>
+                <w:sz w:val="24"/>
+                <w:szCs w:val="24"/>
+                <w:rtl/>
+              </w:rPr>
+              <w:t>کالا</w:t>
+            </w:r>
+          </w:p>
+        </w:tc>
+        <w:tc>
+          <w:tcPr>
+            <w:tcW w:w="810" w:type="pct"/>
+            <w:tcBorders>
+              <w:top w:val="single" w:sz="6" w:space="0" w:color="auto"/>
+              <w:left w:val="single" w:sz="6" w:space="0" w:color="auto"/>
+              <w:bottom w:val="single" w:sz="6" w:space="0" w:color="auto"/>
+              <w:right w:val="single" w:sz="18" w:space="0" w:color="auto"/>
+            </w:tcBorders>
+            <w:vAlign w:val="center"/>
+          </w:tcPr>
+          <w:p>
+            <w:pPr>
+              <w:bidi/>
+              <w:jc w:val="center"/>
+              <w:rPr>
+                <w:rFonts w:cs="Nazanin" w:hint="cs"/>
+                <w:rtl/>
+              </w:rPr>
+            </w:pPr>
+            <w:r>
+              <w:rPr>
+                <w:rFonts w:cs="Nazanin" w:hint="cs"/>
+                <w:rtl/>
+              </w:rPr>
+              <w:t>82</w:t>
+            </w:r>
+          </w:p>
+        </w:tc>
+      </w:tr>
+      <w:tr>
+        <w:trPr>
+          <w:cnfStyle w:val="010000000000" w:firstRow="0" w:lastRow="1" w:firstColumn="0" w:lastColumn="0" w:oddVBand="0" w:evenVBand="0" w:oddHBand="0" w:evenHBand="0" w:firstRowFirstColumn="0" w:firstRowLastColumn="0" w:lastRowFirstColumn="0" w:lastRowLastColumn="0"/>
+          <w:trHeight w:val="587"/>
+          <w:jc w:val="center"/>
+        </w:trPr>
+        <w:tc>
+          <w:tcPr>
+            <w:tcW w:w="4190" w:type="pct"/>
+            <w:tcBorders>
+              <w:top w:val="single" w:sz="6" w:space="0" w:color="auto"/>
+              <w:left w:val="single" w:sz="18" w:space="0" w:color="auto"/>
+              <w:right w:val="single" w:sz="6" w:space="0" w:color="auto"/>
+            </w:tcBorders>
+            <w:noWrap/>
+            <w:vAlign w:val="center"/>
+          </w:tcPr>
+          <w:p>
+            <w:pPr>
+              <w:bidi/>
+              <w:jc w:val="center"/>
+              <w:rPr>
+                <w:rFonts w:cs="Nazanin" w:hint="cs"/>
+                <w:sz w:val="24"/>
+                <w:szCs w:val="24"/>
+                <w:rtl/>
+              </w:rPr>
+            </w:pPr>
+            <w:r>
+              <w:rPr>
+                <w:rFonts w:cs="Nazanin" w:hint="cs"/>
+                <w:sz w:val="24"/>
+                <w:szCs w:val="24"/>
+                <w:rtl/>
+              </w:rPr>
+              <w:t>لغو شده در وستانو</w:t>
+            </w:r>
+          </w:p>
+        </w:tc>
+        <w:tc>
+          <w:tcPr>
+            <w:tcW w:w="810" w:type="pct"/>
+            <w:tcBorders>
+              <w:top w:val="single" w:sz="6" w:space="0" w:color="auto"/>
+              <w:left w:val="single" w:sz="6" w:space="0" w:color="auto"/>
+              <w:right w:val="single" w:sz="18" w:space="0" w:color="auto"/>
+            </w:tcBorders>
+            <w:vAlign w:val="center"/>
+          </w:tcPr>
+          <w:p>
+            <w:pPr>
+              <w:bidi/>
+              <w:jc w:val="center"/>
+              <w:rPr>
+                <w:rFonts w:cs="Nazanin" w:hint="cs"/>
+                <w:rtl/>
+              </w:rPr>
+            </w:pPr>
+            <w:r>
+              <w:rPr>
+                <w:rFonts w:cs="Nazanin" w:hint="cs"/>
+                <w:rtl/>
+              </w:rPr>
+              <w:t>83</w:t>
+            </w:r>
+          </w:p>
+        </w:tc>
+      </w:tr>
+    </w:tbl>
+    <w:p>
+      <w:pPr>
+        <w:bidi/>
+        <w:rPr>
+          <w:rFonts w:cs="Nazanin"/>
+          <w:sz w:val="28"/>
+          <w:szCs w:val="28"/>
+          <w:rtl/>
+          <w:lang w:bidi="fa-IR"/>
+        </w:rPr>
+      </w:pPr>
+    </w:p>
+    <w:p>
+      <w:pPr>
+        <w:bidi/>
+        <w:rPr>
+          <w:rFonts w:cs="Nazanin"/>
+          <w:sz w:val="28"/>
+          <w:szCs w:val="28"/>
+          <w:rtl/>
+          <w:lang w:bidi="fa-IR"/>
+        </w:rPr>
+      </w:pPr>
+      <w:r>
+        <w:rPr>
+          <w:rFonts w:cs="Nazanin" w:hint="cs"/>
+          <w:sz w:val="28"/>
+          <w:szCs w:val="28"/>
+          <w:rtl/>
+          <w:lang w:bidi="fa-IR"/>
+        </w:rPr>
+        <w:t>کدهای خطای این متد عبارتند از:</w:t>
+      </w:r>
+    </w:p>
+    <w:tbl>
+      <w:tblPr>
+        <w:tblStyle w:val="MediumShading2-Accent5"/>
+        <w:tblW w:w="4305" w:type="pct"/>
+        <w:jc w:val="center"/>
+        <w:tblBorders>
+          <w:top w:val="single" w:sz="6" w:space="0" w:color="auto"/>
+          <w:left w:val="single" w:sz="6" w:space="0" w:color="auto"/>
+          <w:bottom w:val="single" w:sz="6" w:space="0" w:color="auto"/>
+          <w:right w:val="single" w:sz="6" w:space="0" w:color="auto"/>
+          <w:insideH w:val="single" w:sz="6" w:space="0" w:color="auto"/>
+          <w:insideV w:val="single" w:sz="6" w:space="0" w:color="auto"/>
+        </w:tblBorders>
+        <w:tblLook w:val="0660" w:firstRow="1" w:lastRow="1" w:firstColumn="0" w:lastColumn="0" w:noHBand="1" w:noVBand="1"/>
+      </w:tblPr>
+      <w:tblGrid>
+        <w:gridCol w:w="6720"/>
+        <w:gridCol w:w="1299"/>
+      </w:tblGrid>
+      <w:tr>
+        <w:trPr>
+          <w:cnfStyle w:val="100000000000" w:firstRow="1" w:lastRow="0" w:firstColumn="0" w:lastColumn="0" w:oddVBand="0" w:evenVBand="0" w:oddHBand="0" w:evenHBand="0" w:firstRowFirstColumn="0" w:firstRowLastColumn="0" w:lastRowFirstColumn="0" w:lastRowLastColumn="0"/>
+          <w:trHeight w:val="894"/>
+          <w:jc w:val="center"/>
+        </w:trPr>
+        <w:tc>
+          <w:tcPr>
+            <w:tcW w:w="4190" w:type="pct"/>
+            <w:tcBorders>
+              <w:left w:val="single" w:sz="18" w:space="0" w:color="auto"/>
+              <w:right w:val="single" w:sz="6" w:space="0" w:color="auto"/>
+            </w:tcBorders>
+            <w:noWrap/>
+            <w:vAlign w:val="center"/>
+          </w:tcPr>
+          <w:p>
+            <w:pPr>
+              <w:bidi/>
+              <w:jc w:val="center"/>
+              <w:rPr>
+                <w:rFonts w:cs="Nazanin"/>
+                <w:sz w:val="24"/>
+                <w:szCs w:val="24"/>
+              </w:rPr>
+            </w:pPr>
+            <w:r>
+              <w:rPr>
+                <w:rFonts w:cs="Nazanin" w:hint="cs"/>
+                <w:sz w:val="24"/>
+                <w:szCs w:val="24"/>
+                <w:rtl/>
+              </w:rPr>
+              <w:t>توضیحات</w:t>
+            </w:r>
+          </w:p>
+        </w:tc>
+        <w:tc>
+          <w:tcPr>
+            <w:tcW w:w="810" w:type="pct"/>
+            <w:tcBorders>
+              <w:left w:val="single" w:sz="6" w:space="0" w:color="auto"/>
+              <w:right w:val="single" w:sz="18" w:space="0" w:color="auto"/>
+            </w:tcBorders>
+            <w:vAlign w:val="center"/>
+          </w:tcPr>
+          <w:p>
+            <w:pPr>
+              <w:bidi/>
+              <w:jc w:val="center"/>
+              <w:rPr>
+                <w:rFonts w:cs="Nazanin"/>
+              </w:rPr>
+            </w:pPr>
+            <w:r>
+              <w:rPr>
+                <w:rFonts w:cs="Nazanin" w:hint="cs"/>
+                <w:rtl/>
+              </w:rPr>
+              <w:t>کد خطا</w:t>
+            </w:r>
+          </w:p>
+        </w:tc>
+      </w:tr>
+      <w:tr>
+        <w:trPr>
+          <w:trHeight w:val="549"/>
+          <w:jc w:val="center"/>
+        </w:trPr>
+        <w:tc>
+          <w:tcPr>
+            <w:tcW w:w="4190" w:type="pct"/>
+            <w:tcBorders>
+              <w:top w:val="single" w:sz="18" w:space="0" w:color="auto"/>
+              <w:left w:val="single" w:sz="18" w:space="0" w:color="auto"/>
+            </w:tcBorders>
+            <w:noWrap/>
+            <w:vAlign w:val="center"/>
+          </w:tcPr>
+          <w:p>
+            <w:pPr>
+              <w:bidi/>
+              <w:jc w:val="center"/>
+              <w:rPr>
+                <w:rFonts w:cs="Nazanin"/>
+                <w:sz w:val="24"/>
+                <w:szCs w:val="24"/>
+              </w:rPr>
+            </w:pPr>
+            <w:r>
+              <w:rPr>
+                <w:rFonts w:cs="Nazanin" w:hint="cs"/>
+                <w:sz w:val="24"/>
+                <w:szCs w:val="24"/>
+                <w:rtl/>
+              </w:rPr>
+              <w:t>عدم تطابق کلمه عبور</w:t>
+            </w:r>
+          </w:p>
+        </w:tc>
+        <w:tc>
+          <w:tcPr>
+            <w:tcW w:w="810" w:type="pct"/>
+            <w:tcBorders>
+              <w:top w:val="single" w:sz="18" w:space="0" w:color="auto"/>
+              <w:right w:val="single" w:sz="18" w:space="0" w:color="auto"/>
+            </w:tcBorders>
+            <w:vAlign w:val="center"/>
+          </w:tcPr>
+          <w:p>
+            <w:pPr>
+              <w:bidi/>
+              <w:jc w:val="center"/>
+              <w:rPr>
+                <w:rFonts w:cs="Nazanin"/>
+              </w:rPr>
+            </w:pPr>
+            <w:r>
+              <w:rPr>
+                <w:rFonts w:cs="Nazanin" w:hint="cs"/>
+                <w:rtl/>
+              </w:rPr>
+              <w:t>1</w:t>
+            </w:r>
+            <w:r>
+              <w:rPr>
+                <w:rFonts w:cs="Nazanin"/>
+              </w:rPr>
+              <w:t>10</w:t>
+            </w:r>
+          </w:p>
+        </w:tc>
+      </w:tr>
+      <w:tr>
+        <w:trPr>
+          <w:trHeight w:val="587"/>
+          <w:jc w:val="center"/>
+        </w:trPr>
+        <w:tc>
+          <w:tcPr>
+            <w:tcW w:w="4190" w:type="pct"/>
+            <w:tcBorders>
+              <w:left w:val="single" w:sz="18" w:space="0" w:color="auto"/>
+            </w:tcBorders>
+            <w:noWrap/>
+            <w:vAlign w:val="center"/>
+          </w:tcPr>
+          <w:p>
+            <w:pPr>
+              <w:bidi/>
+              <w:jc w:val="center"/>
+              <w:rPr>
+                <w:rFonts w:cs="Nazanin"/>
+                <w:sz w:val="24"/>
+                <w:szCs w:val="24"/>
+                <w:rtl/>
+              </w:rPr>
+            </w:pPr>
+            <w:r>
+              <w:rPr>
+                <w:rFonts w:cs="Nazanin" w:hint="cs"/>
+                <w:sz w:val="24"/>
+                <w:szCs w:val="24"/>
+                <w:rtl/>
+              </w:rPr>
+              <w:t>نام کاربری ثبت نشده</w:t>
+            </w:r>
+          </w:p>
+        </w:tc>
+        <w:tc>
+          <w:tcPr>
+            <w:tcW w:w="810" w:type="pct"/>
+            <w:tcBorders>
+              <w:right w:val="single" w:sz="18" w:space="0" w:color="auto"/>
+            </w:tcBorders>
+            <w:vAlign w:val="center"/>
+          </w:tcPr>
+          <w:p>
+            <w:pPr>
+              <w:bidi/>
+              <w:jc w:val="center"/>
+              <w:rPr>
+                <w:rFonts w:cs="Nazanin"/>
+              </w:rPr>
+            </w:pPr>
+            <w:r>
+              <w:rPr>
+                <w:rFonts w:cs="Nazanin" w:hint="cs"/>
+                <w:rtl/>
+              </w:rPr>
+              <w:t>2</w:t>
+            </w:r>
+            <w:r>
+              <w:rPr>
+                <w:rFonts w:cs="Nazanin"/>
+              </w:rPr>
+              <w:t>10</w:t>
+            </w:r>
+          </w:p>
+        </w:tc>
+      </w:tr>
+      <w:tr>
+        <w:trPr>
+          <w:trHeight w:val="587"/>
+          <w:jc w:val="center"/>
+        </w:trPr>
+        <w:tc>
+          <w:tcPr>
+            <w:tcW w:w="4190" w:type="pct"/>
+            <w:tcBorders>
+              <w:left w:val="single" w:sz="18" w:space="0" w:color="auto"/>
+            </w:tcBorders>
+            <w:noWrap/>
+            <w:vAlign w:val="center"/>
+          </w:tcPr>
+          <w:p>
+            <w:pPr>
+              <w:bidi/>
+              <w:jc w:val="center"/>
+              <w:rPr>
+                <w:rFonts w:cs="Nazanin"/>
+                <w:sz w:val="24"/>
+                <w:szCs w:val="24"/>
+                <w:rtl/>
+              </w:rPr>
+            </w:pPr>
+            <w:r>
+              <w:rPr>
+                <w:rFonts w:cs="Nazanin" w:hint="cs"/>
+                <w:sz w:val="24"/>
+                <w:szCs w:val="24"/>
+                <w:rtl/>
+              </w:rPr>
+              <w:t>فیلد کلمه عبور وارد نشده</w:t>
+            </w:r>
+          </w:p>
+        </w:tc>
+        <w:tc>
+          <w:tcPr>
+            <w:tcW w:w="810" w:type="pct"/>
+            <w:tcBorders>
+              <w:right w:val="single" w:sz="18" w:space="0" w:color="auto"/>
+            </w:tcBorders>
+            <w:vAlign w:val="center"/>
+          </w:tcPr>
+          <w:p>
+            <w:pPr>
+              <w:bidi/>
+              <w:jc w:val="center"/>
+              <w:rPr>
+                <w:rFonts w:cs="Nazanin"/>
+              </w:rPr>
+            </w:pPr>
+            <w:r>
+              <w:rPr>
+                <w:rFonts w:cs="Nazanin" w:hint="cs"/>
+                <w:rtl/>
+              </w:rPr>
+              <w:t>3</w:t>
+            </w:r>
+            <w:r>
+              <w:rPr>
+                <w:rFonts w:cs="Nazanin"/>
+              </w:rPr>
+              <w:t>10</w:t>
+            </w:r>
+          </w:p>
+        </w:tc>
+      </w:tr>
+      <w:tr>
+        <w:trPr>
+          <w:trHeight w:val="587"/>
+          <w:jc w:val="center"/>
+        </w:trPr>
+        <w:tc>
+          <w:tcPr>
+            <w:tcW w:w="4190" w:type="pct"/>
+            <w:tcBorders>
+              <w:top w:val="single" w:sz="6" w:space="0" w:color="auto"/>
+              <w:left w:val="single" w:sz="18" w:space="0" w:color="auto"/>
+              <w:bottom w:val="single" w:sz="6" w:space="0" w:color="auto"/>
+              <w:right w:val="single" w:sz="6" w:space="0" w:color="auto"/>
+            </w:tcBorders>
+            <w:noWrap/>
+            <w:vAlign w:val="center"/>
+          </w:tcPr>
+          <w:p>
+            <w:pPr>
+              <w:bidi/>
+              <w:jc w:val="center"/>
+              <w:rPr>
+                <w:rFonts w:cs="Nazanin"/>
+                <w:sz w:val="24"/>
+                <w:szCs w:val="24"/>
+                <w:rtl/>
+              </w:rPr>
+            </w:pPr>
+            <w:r>
+              <w:rPr>
+                <w:rFonts w:cs="Nazanin" w:hint="cs"/>
+                <w:sz w:val="24"/>
+                <w:szCs w:val="24"/>
+                <w:rtl/>
+              </w:rPr>
+              <w:t>فیلد نام کاربری وارد نشده</w:t>
+            </w:r>
+          </w:p>
+        </w:tc>
+        <w:tc>
+          <w:tcPr>
+            <w:tcW w:w="810" w:type="pct"/>
+            <w:tcBorders>
+              <w:top w:val="single" w:sz="6" w:space="0" w:color="auto"/>
+              <w:left w:val="single" w:sz="6" w:space="0" w:color="auto"/>
+              <w:bottom w:val="single" w:sz="6" w:space="0" w:color="auto"/>
+              <w:right w:val="single" w:sz="18" w:space="0" w:color="auto"/>
+            </w:tcBorders>
+            <w:vAlign w:val="center"/>
+          </w:tcPr>
+          <w:p>
+            <w:pPr>
+              <w:bidi/>
+              <w:jc w:val="center"/>
+              <w:rPr>
+                <w:rFonts w:cs="Nazanin"/>
+              </w:rPr>
+            </w:pPr>
+            <w:r>
+              <w:rPr>
+                <w:rFonts w:cs="Nazanin" w:hint="cs"/>
+                <w:rtl/>
+              </w:rPr>
+              <w:t>4</w:t>
+            </w:r>
+            <w:r>
+              <w:rPr>
+                <w:rFonts w:cs="Nazanin"/>
+              </w:rPr>
+              <w:t>10</w:t>
+            </w:r>
+          </w:p>
+        </w:tc>
+      </w:tr>
+      <w:tr>
+        <w:trPr>
+          <w:trHeight w:val="587"/>
+          <w:jc w:val="center"/>
+        </w:trPr>
+        <w:tc>
+          <w:tcPr>
+            <w:tcW w:w="4190" w:type="pct"/>
+            <w:tcBorders>
+              <w:top w:val="single" w:sz="6" w:space="0" w:color="auto"/>
+              <w:left w:val="single" w:sz="18" w:space="0" w:color="auto"/>
+              <w:bottom w:val="single" w:sz="6" w:space="0" w:color="auto"/>
+              <w:right w:val="single" w:sz="6" w:space="0" w:color="auto"/>
+            </w:tcBorders>
+            <w:noWrap/>
+            <w:vAlign w:val="center"/>
+          </w:tcPr>
+          <w:p>
+            <w:pPr>
+              <w:bidi/>
+              <w:jc w:val="center"/>
+              <w:rPr>
+                <w:rFonts w:cs="Nazanin" w:hint="cs"/>
+                <w:sz w:val="24"/>
+                <w:szCs w:val="24"/>
+                <w:rtl/>
+                <w:lang w:bidi="fa-IR"/>
+              </w:rPr>
+            </w:pPr>
+            <w:r>
+              <w:rPr>
+                <w:rFonts w:cs="Nazanin" w:hint="cs"/>
+                <w:sz w:val="24"/>
+                <w:szCs w:val="24"/>
+                <w:rtl/>
+                <w:lang w:bidi="fa-IR"/>
+              </w:rPr>
+              <w:t>فیلد شناسه عبور وارد نشده</w:t>
+            </w:r>
+          </w:p>
+        </w:tc>
+        <w:tc>
+          <w:tcPr>
+            <w:tcW w:w="810" w:type="pct"/>
+            <w:tcBorders>
+              <w:top w:val="single" w:sz="6" w:space="0" w:color="auto"/>
+              <w:left w:val="single" w:sz="6" w:space="0" w:color="auto"/>
+              <w:bottom w:val="single" w:sz="6" w:space="0" w:color="auto"/>
+              <w:right w:val="single" w:sz="18" w:space="0" w:color="auto"/>
+            </w:tcBorders>
+            <w:vAlign w:val="center"/>
+          </w:tcPr>
+          <w:p>
+            <w:pPr>
+              <w:bidi/>
+              <w:jc w:val="center"/>
+              <w:rPr>
+                <w:rFonts w:cs="Nazanin" w:hint="cs"/>
+                <w:rtl/>
+              </w:rPr>
+            </w:pPr>
+            <w:r>
+              <w:rPr>
+                <w:rFonts w:cs="Nazanin"/>
+              </w:rPr>
+              <w:t>105</w:t>
+            </w:r>
+          </w:p>
+        </w:tc>
+      </w:tr>
+      <w:tr>
+        <w:trPr>
+          <w:cnfStyle w:val="010000000000" w:firstRow="0" w:lastRow="1" w:firstColumn="0" w:lastColumn="0" w:oddVBand="0" w:evenVBand="0" w:oddHBand="0" w:evenHBand="0" w:firstRowFirstColumn="0" w:firstRowLastColumn="0" w:lastRowFirstColumn="0" w:lastRowLastColumn="0"/>
+          <w:trHeight w:val="587"/>
+          <w:jc w:val="center"/>
+        </w:trPr>
+        <w:tc>
+          <w:tcPr>
+            <w:tcW w:w="4190" w:type="pct"/>
+            <w:tcBorders>
+              <w:top w:val="single" w:sz="6" w:space="0" w:color="auto"/>
+              <w:left w:val="single" w:sz="18" w:space="0" w:color="auto"/>
+              <w:right w:val="single" w:sz="6" w:space="0" w:color="auto"/>
+            </w:tcBorders>
+            <w:noWrap/>
+            <w:vAlign w:val="center"/>
+          </w:tcPr>
+          <w:p>
+            <w:pPr>
+              <w:bidi/>
+              <w:jc w:val="center"/>
+              <w:rPr>
+                <w:rFonts w:cs="Nazanin" w:hint="cs"/>
+                <w:sz w:val="24"/>
+                <w:szCs w:val="24"/>
+                <w:rtl/>
+                <w:lang w:bidi="fa-IR"/>
+              </w:rPr>
+            </w:pPr>
+            <w:r>
+              <w:rPr>
+                <w:rFonts w:cs="Nazanin" w:hint="cs"/>
+                <w:sz w:val="24"/>
+                <w:szCs w:val="24"/>
+                <w:rtl/>
+              </w:rPr>
+              <w:t>(</w:t>
+            </w:r>
+            <w:r>
+              <w:rPr>
+                <w:rFonts w:cs="Nazanin" w:hint="cs"/>
+                <w:sz w:val="24"/>
+                <w:szCs w:val="24"/>
+                <w:rtl/>
+              </w:rPr>
+              <w:t xml:space="preserve">شناسه سفارش </w:t>
+            </w:r>
+            <w:r>
+              <w:rPr>
+                <w:rFonts w:cs="Nazanin" w:hint="cs"/>
+                <w:sz w:val="24"/>
+                <w:szCs w:val="24"/>
+                <w:rtl/>
+                <w:lang w:bidi="fa-IR"/>
+              </w:rPr>
+              <w:t>نامعتبر است) یا (سفارش حذف شده و موجود نی</w:t>
+            </w:r>
+            <w:bookmarkStart w:id="0" w:name="_GoBack"/>
+            <w:bookmarkEnd w:id="0"/>
+            <w:r>
+              <w:rPr>
+                <w:rFonts w:cs="Nazanin" w:hint="cs"/>
+                <w:sz w:val="24"/>
+                <w:szCs w:val="24"/>
+                <w:rtl/>
+                <w:lang w:bidi="fa-IR"/>
+              </w:rPr>
+              <w:t>ست)</w:t>
+            </w:r>
+          </w:p>
+        </w:tc>
+        <w:tc>
+          <w:tcPr>
+            <w:tcW w:w="810" w:type="pct"/>
+            <w:tcBorders>
+              <w:top w:val="single" w:sz="6" w:space="0" w:color="auto"/>
+              <w:left w:val="single" w:sz="6" w:space="0" w:color="auto"/>
+              <w:right w:val="single" w:sz="18" w:space="0" w:color="auto"/>
+            </w:tcBorders>
+            <w:vAlign w:val="center"/>
+          </w:tcPr>
+          <w:p>
+            <w:pPr>
+              <w:bidi/>
+              <w:jc w:val="center"/>
+              <w:rPr>
+                <w:rFonts w:cs="Nazanin" w:hint="cs"/>
+                <w:rtl/>
+              </w:rPr>
+            </w:pPr>
+            <w:r>
+              <w:rPr>
+                <w:rFonts w:cs="Nazanin"/>
+              </w:rPr>
+              <w:t>106</w:t>
             </w:r>
           </w:p>
         </w:tc>
@@ -4705,6 +7682,273 @@
 <file path=word/numbering.xml><?xml version="1.0" encoding="utf-8"?>
 <w:numbering xmlns:wpc="http://schemas.microsoft.com/office/word/2010/wordprocessingCanvas" xmlns:cx="http://schemas.microsoft.com/office/drawing/2014/chartex" xmlns:mc="http://schemas.openxmlformats.org/markup-compatibility/2006" xmlns:o="urn:schemas-microsoft-com:office:office" xmlns:r="http://schemas.openxmlformats.org/officeDocument/2006/relationships" xmlns:m="http://schemas.openxmlformats.org/officeDocument/2006/math" xmlns:v="urn:schemas-microsoft-com:vml" xmlns:wp14="http://schemas.microsoft.com/office/word/2010/wordprocessingDrawing" xmlns:wp="http://schemas.openxmlformats.org/drawingml/2006/wordprocessingDrawing" xmlns:w10="urn:schemas-microsoft-com:office:word" xmlns:w="http://schemas.openxmlformats.org/wordprocessingml/2006/main" xmlns:w14="http://schemas.microsoft.com/office/word/2010/wordml" xmlns:w15="http://schemas.microsoft.com/office/word/2012/wordml" xmlns:w16se="http://schemas.microsoft.com/office/word/2015/wordml/symex" xmlns:wpg="http://schemas.microsoft.com/office/word/2010/wordprocessingGroup" xmlns:wpi="http://schemas.microsoft.com/office/word/2010/wordprocessingInk" xmlns:wne="http://schemas.microsoft.com/office/word/2006/wordml" xmlns:wps="http://schemas.microsoft.com/office/word/2010/wordprocessingShape" mc:Ignorable="w14 w15 w16se wp14">
   <w:abstractNum w:abstractNumId="0" w15:restartNumberingAfterBreak="0">
+    <w:nsid w:val="04167A3F"/>
+    <w:multiLevelType w:val="hybridMultilevel"/>
+    <w:tmpl w:val="43F2E5FA"/>
+    <w:lvl w:ilvl="0" w:tplc="496633B6">
+      <w:start w:val="4"/>
+      <w:numFmt w:val="decimal"/>
+      <w:lvlText w:val="%1"/>
+      <w:lvlJc w:val="left"/>
+      <w:pPr>
+        <w:ind w:left="1080" w:hanging="360"/>
+      </w:pPr>
+      <w:rPr>
+        <w:rFonts w:hint="default"/>
+      </w:rPr>
+    </w:lvl>
+    <w:lvl w:ilvl="1" w:tplc="04090019" w:tentative="1">
+      <w:start w:val="1"/>
+      <w:numFmt w:val="lowerLetter"/>
+      <w:lvlText w:val="%2."/>
+      <w:lvlJc w:val="left"/>
+      <w:pPr>
+        <w:ind w:left="1800" w:hanging="360"/>
+      </w:pPr>
+    </w:lvl>
+    <w:lvl w:ilvl="2" w:tplc="0409001B" w:tentative="1">
+      <w:start w:val="1"/>
+      <w:numFmt w:val="lowerRoman"/>
+      <w:lvlText w:val="%3."/>
+      <w:lvlJc w:val="right"/>
+      <w:pPr>
+        <w:ind w:left="2520" w:hanging="180"/>
+      </w:pPr>
+    </w:lvl>
+    <w:lvl w:ilvl="3" w:tplc="0409000F" w:tentative="1">
+      <w:start w:val="1"/>
+      <w:numFmt w:val="decimal"/>
+      <w:lvlText w:val="%4."/>
+      <w:lvlJc w:val="left"/>
+      <w:pPr>
+        <w:ind w:left="3240" w:hanging="360"/>
+      </w:pPr>
+    </w:lvl>
+    <w:lvl w:ilvl="4" w:tplc="04090019" w:tentative="1">
+      <w:start w:val="1"/>
+      <w:numFmt w:val="lowerLetter"/>
+      <w:lvlText w:val="%5."/>
+      <w:lvlJc w:val="left"/>
+      <w:pPr>
+        <w:ind w:left="3960" w:hanging="360"/>
+      </w:pPr>
+    </w:lvl>
+    <w:lvl w:ilvl="5" w:tplc="0409001B" w:tentative="1">
+      <w:start w:val="1"/>
+      <w:numFmt w:val="lowerRoman"/>
+      <w:lvlText w:val="%6."/>
+      <w:lvlJc w:val="right"/>
+      <w:pPr>
+        <w:ind w:left="4680" w:hanging="180"/>
+      </w:pPr>
+    </w:lvl>
+    <w:lvl w:ilvl="6" w:tplc="0409000F" w:tentative="1">
+      <w:start w:val="1"/>
+      <w:numFmt w:val="decimal"/>
+      <w:lvlText w:val="%7."/>
+      <w:lvlJc w:val="left"/>
+      <w:pPr>
+        <w:ind w:left="5400" w:hanging="360"/>
+      </w:pPr>
+    </w:lvl>
+    <w:lvl w:ilvl="7" w:tplc="04090019" w:tentative="1">
+      <w:start w:val="1"/>
+      <w:numFmt w:val="lowerLetter"/>
+      <w:lvlText w:val="%8."/>
+      <w:lvlJc w:val="left"/>
+      <w:pPr>
+        <w:ind w:left="6120" w:hanging="360"/>
+      </w:pPr>
+    </w:lvl>
+    <w:lvl w:ilvl="8" w:tplc="0409001B" w:tentative="1">
+      <w:start w:val="1"/>
+      <w:numFmt w:val="lowerRoman"/>
+      <w:lvlText w:val="%9."/>
+      <w:lvlJc w:val="right"/>
+      <w:pPr>
+        <w:ind w:left="6840" w:hanging="180"/>
+      </w:pPr>
+    </w:lvl>
+  </w:abstractNum>
+  <w:abstractNum w:abstractNumId="1" w15:restartNumberingAfterBreak="0">
+    <w:nsid w:val="129355C3"/>
+    <w:multiLevelType w:val="hybridMultilevel"/>
+    <w:tmpl w:val="85F213D6"/>
+    <w:lvl w:ilvl="0" w:tplc="0409000F">
+      <w:start w:val="4"/>
+      <w:numFmt w:val="decimal"/>
+      <w:lvlText w:val="%1."/>
+      <w:lvlJc w:val="left"/>
+      <w:pPr>
+        <w:ind w:left="720" w:hanging="360"/>
+      </w:pPr>
+      <w:rPr>
+        <w:rFonts w:hint="default"/>
+      </w:rPr>
+    </w:lvl>
+    <w:lvl w:ilvl="1" w:tplc="04090019" w:tentative="1">
+      <w:start w:val="1"/>
+      <w:numFmt w:val="lowerLetter"/>
+      <w:lvlText w:val="%2."/>
+      <w:lvlJc w:val="left"/>
+      <w:pPr>
+        <w:ind w:left="1440" w:hanging="360"/>
+      </w:pPr>
+    </w:lvl>
+    <w:lvl w:ilvl="2" w:tplc="0409001B" w:tentative="1">
+      <w:start w:val="1"/>
+      <w:numFmt w:val="lowerRoman"/>
+      <w:lvlText w:val="%3."/>
+      <w:lvlJc w:val="right"/>
+      <w:pPr>
+        <w:ind w:left="2160" w:hanging="180"/>
+      </w:pPr>
+    </w:lvl>
+    <w:lvl w:ilvl="3" w:tplc="0409000F" w:tentative="1">
+      <w:start w:val="1"/>
+      <w:numFmt w:val="decimal"/>
+      <w:lvlText w:val="%4."/>
+      <w:lvlJc w:val="left"/>
+      <w:pPr>
+        <w:ind w:left="2880" w:hanging="360"/>
+      </w:pPr>
+    </w:lvl>
+    <w:lvl w:ilvl="4" w:tplc="04090019" w:tentative="1">
+      <w:start w:val="1"/>
+      <w:numFmt w:val="lowerLetter"/>
+      <w:lvlText w:val="%5."/>
+      <w:lvlJc w:val="left"/>
+      <w:pPr>
+        <w:ind w:left="3600" w:hanging="360"/>
+      </w:pPr>
+    </w:lvl>
+    <w:lvl w:ilvl="5" w:tplc="0409001B" w:tentative="1">
+      <w:start w:val="1"/>
+      <w:numFmt w:val="lowerRoman"/>
+      <w:lvlText w:val="%6."/>
+      <w:lvlJc w:val="right"/>
+      <w:pPr>
+        <w:ind w:left="4320" w:hanging="180"/>
+      </w:pPr>
+    </w:lvl>
+    <w:lvl w:ilvl="6" w:tplc="0409000F" w:tentative="1">
+      <w:start w:val="1"/>
+      <w:numFmt w:val="decimal"/>
+      <w:lvlText w:val="%7."/>
+      <w:lvlJc w:val="left"/>
+      <w:pPr>
+        <w:ind w:left="5040" w:hanging="360"/>
+      </w:pPr>
+    </w:lvl>
+    <w:lvl w:ilvl="7" w:tplc="04090019" w:tentative="1">
+      <w:start w:val="1"/>
+      <w:numFmt w:val="lowerLetter"/>
+      <w:lvlText w:val="%8."/>
+      <w:lvlJc w:val="left"/>
+      <w:pPr>
+        <w:ind w:left="5760" w:hanging="360"/>
+      </w:pPr>
+    </w:lvl>
+    <w:lvl w:ilvl="8" w:tplc="0409001B" w:tentative="1">
+      <w:start w:val="1"/>
+      <w:numFmt w:val="lowerRoman"/>
+      <w:lvlText w:val="%9."/>
+      <w:lvlJc w:val="right"/>
+      <w:pPr>
+        <w:ind w:left="6480" w:hanging="180"/>
+      </w:pPr>
+    </w:lvl>
+  </w:abstractNum>
+  <w:abstractNum w:abstractNumId="2" w15:restartNumberingAfterBreak="0">
+    <w:nsid w:val="231C0F43"/>
+    <w:multiLevelType w:val="hybridMultilevel"/>
+    <w:tmpl w:val="E8268B3E"/>
+    <w:lvl w:ilvl="0" w:tplc="0409000F">
+      <w:start w:val="1"/>
+      <w:numFmt w:val="decimal"/>
+      <w:lvlText w:val="%1."/>
+      <w:lvlJc w:val="left"/>
+      <w:pPr>
+        <w:ind w:left="630" w:hanging="360"/>
+      </w:pPr>
+      <w:rPr>
+        <w:rFonts w:hint="default"/>
+      </w:rPr>
+    </w:lvl>
+    <w:lvl w:ilvl="1" w:tplc="04090019" w:tentative="1">
+      <w:start w:val="1"/>
+      <w:numFmt w:val="lowerLetter"/>
+      <w:lvlText w:val="%2."/>
+      <w:lvlJc w:val="left"/>
+      <w:pPr>
+        <w:ind w:left="1350" w:hanging="360"/>
+      </w:pPr>
+    </w:lvl>
+    <w:lvl w:ilvl="2" w:tplc="0409001B" w:tentative="1">
+      <w:start w:val="1"/>
+      <w:numFmt w:val="lowerRoman"/>
+      <w:lvlText w:val="%3."/>
+      <w:lvlJc w:val="right"/>
+      <w:pPr>
+        <w:ind w:left="2070" w:hanging="180"/>
+      </w:pPr>
+    </w:lvl>
+    <w:lvl w:ilvl="3" w:tplc="0409000F" w:tentative="1">
+      <w:start w:val="1"/>
+      <w:numFmt w:val="decimal"/>
+      <w:lvlText w:val="%4."/>
+      <w:lvlJc w:val="left"/>
+      <w:pPr>
+        <w:ind w:left="2790" w:hanging="360"/>
+      </w:pPr>
+    </w:lvl>
+    <w:lvl w:ilvl="4" w:tplc="04090019" w:tentative="1">
+      <w:start w:val="1"/>
+      <w:numFmt w:val="lowerLetter"/>
+      <w:lvlText w:val="%5."/>
+      <w:lvlJc w:val="left"/>
+      <w:pPr>
+        <w:ind w:left="3510" w:hanging="360"/>
+      </w:pPr>
+    </w:lvl>
+    <w:lvl w:ilvl="5" w:tplc="0409001B" w:tentative="1">
+      <w:start w:val="1"/>
+      <w:numFmt w:val="lowerRoman"/>
+      <w:lvlText w:val="%6."/>
+      <w:lvlJc w:val="right"/>
+      <w:pPr>
+        <w:ind w:left="4230" w:hanging="180"/>
+      </w:pPr>
+    </w:lvl>
+    <w:lvl w:ilvl="6" w:tplc="0409000F" w:tentative="1">
+      <w:start w:val="1"/>
+      <w:numFmt w:val="decimal"/>
+      <w:lvlText w:val="%7."/>
+      <w:lvlJc w:val="left"/>
+      <w:pPr>
+        <w:ind w:left="4950" w:hanging="360"/>
+      </w:pPr>
+    </w:lvl>
+    <w:lvl w:ilvl="7" w:tplc="04090019" w:tentative="1">
+      <w:start w:val="1"/>
+      <w:numFmt w:val="lowerLetter"/>
+      <w:lvlText w:val="%8."/>
+      <w:lvlJc w:val="left"/>
+      <w:pPr>
+        <w:ind w:left="5670" w:hanging="360"/>
+      </w:pPr>
+    </w:lvl>
+    <w:lvl w:ilvl="8" w:tplc="0409001B" w:tentative="1">
+      <w:start w:val="1"/>
+      <w:numFmt w:val="lowerRoman"/>
+      <w:lvlText w:val="%9."/>
+      <w:lvlJc w:val="right"/>
+      <w:pPr>
+        <w:ind w:left="6390" w:hanging="180"/>
+      </w:pPr>
+    </w:lvl>
+  </w:abstractNum>
+  <w:abstractNum w:abstractNumId="3" w15:restartNumberingAfterBreak="0">
     <w:nsid w:val="4CF34BAD"/>
     <w:multiLevelType w:val="hybridMultilevel"/>
     <w:tmpl w:val="E8268B3E"/>
@@ -4794,7 +8038,16 @@
     </w:lvl>
   </w:abstractNum>
   <w:num w:numId="1">
+    <w:abstractNumId w:val="3"/>
+  </w:num>
+  <w:num w:numId="2">
+    <w:abstractNumId w:val="2"/>
+  </w:num>
+  <w:num w:numId="3">
     <w:abstractNumId w:val="0"/>
+  </w:num>
+  <w:num w:numId="4">
+    <w:abstractNumId w:val="1"/>
   </w:num>
 </w:numbering>
 </file>
@@ -5723,7 +8976,7 @@
 </file>
 
 <file path=customXml/itemProps1.xml><?xml version="1.0" encoding="utf-8"?>
-<ds:datastoreItem xmlns:ds="http://schemas.openxmlformats.org/officeDocument/2006/customXml" ds:itemID="{E429088C-4ACD-4C76-BB02-7FFB218CD7AD}">
+<ds:datastoreItem xmlns:ds="http://schemas.openxmlformats.org/officeDocument/2006/customXml" ds:itemID="{1E941011-24D0-4800-BC36-7E67EB5F9BF9}">
   <ds:schemaRefs>
     <ds:schemaRef ds:uri="http://schemas.openxmlformats.org/officeDocument/2006/bibliography"/>
   </ds:schemaRefs>

</xml_diff>

<commit_message>
edit in pendings, many modifications in orderings functionality
</commit_message>
<xml_diff>
--- a/api guide.docx
+++ b/api guide.docx
@@ -349,9 +349,9 @@
         <w:tblLook w:val="0660" w:firstRow="1" w:lastRow="1" w:firstColumn="0" w:lastColumn="0" w:noHBand="1" w:noVBand="1"/>
       </w:tblPr>
       <w:tblGrid>
-        <w:gridCol w:w="6683"/>
+        <w:gridCol w:w="6440"/>
         <w:gridCol w:w="894"/>
-        <w:gridCol w:w="1965"/>
+        <w:gridCol w:w="2208"/>
         <w:gridCol w:w="633"/>
       </w:tblGrid>
       <w:tr>
@@ -362,7 +362,7 @@
         </w:trPr>
         <w:tc>
           <w:tcPr>
-            <w:tcW w:w="3302" w:type="pct"/>
+            <w:tcW w:w="3284" w:type="pct"/>
             <w:tcBorders>
               <w:left w:val="single" w:sz="18" w:space="0" w:color="auto"/>
               <w:right w:val="single" w:sz="6" w:space="0" w:color="auto"/>
@@ -390,7 +390,7 @@
         </w:tc>
         <w:tc>
           <w:tcPr>
-            <w:tcW w:w="437" w:type="pct"/>
+            <w:tcW w:w="439" w:type="pct"/>
             <w:tcBorders>
               <w:left w:val="single" w:sz="6" w:space="0" w:color="auto"/>
               <w:right w:val="single" w:sz="6" w:space="0" w:color="auto"/>
@@ -417,7 +417,7 @@
         </w:tc>
         <w:tc>
           <w:tcPr>
-            <w:tcW w:w="961" w:type="pct"/>
+            <w:tcW w:w="966" w:type="pct"/>
             <w:tcBorders>
               <w:left w:val="single" w:sz="6" w:space="0" w:color="auto"/>
               <w:right w:val="single" w:sz="6" w:space="0" w:color="auto"/>
@@ -444,7 +444,7 @@
         </w:tc>
         <w:tc>
           <w:tcPr>
-            <w:tcW w:w="300" w:type="pct"/>
+            <w:tcW w:w="311" w:type="pct"/>
             <w:tcBorders>
               <w:left w:val="single" w:sz="6" w:space="0" w:color="auto"/>
               <w:right w:val="single" w:sz="18" w:space="0" w:color="auto"/>
@@ -480,7 +480,7 @@
         </w:trPr>
         <w:tc>
           <w:tcPr>
-            <w:tcW w:w="3302" w:type="pct"/>
+            <w:tcW w:w="3284" w:type="pct"/>
             <w:tcBorders>
               <w:top w:val="single" w:sz="18" w:space="0" w:color="auto"/>
               <w:bottom w:val="single" w:sz="6" w:space="0" w:color="auto"/>
@@ -512,7 +512,7 @@
         </w:tc>
         <w:tc>
           <w:tcPr>
-            <w:tcW w:w="437" w:type="pct"/>
+            <w:tcW w:w="439" w:type="pct"/>
             <w:tcBorders>
               <w:top w:val="single" w:sz="18" w:space="0" w:color="auto"/>
               <w:bottom w:val="single" w:sz="6" w:space="0" w:color="auto"/>
@@ -539,7 +539,7 @@
         </w:tc>
         <w:tc>
           <w:tcPr>
-            <w:tcW w:w="961" w:type="pct"/>
+            <w:tcW w:w="966" w:type="pct"/>
             <w:tcBorders>
               <w:top w:val="single" w:sz="18" w:space="0" w:color="auto"/>
               <w:bottom w:val="single" w:sz="6" w:space="0" w:color="auto"/>
@@ -564,7 +564,7 @@
         </w:tc>
         <w:tc>
           <w:tcPr>
-            <w:tcW w:w="300" w:type="pct"/>
+            <w:tcW w:w="311" w:type="pct"/>
             <w:tcBorders>
               <w:top w:val="single" w:sz="18" w:space="0" w:color="auto"/>
               <w:bottom w:val="single" w:sz="6" w:space="0" w:color="auto"/>
@@ -596,7 +596,7 @@
         </w:trPr>
         <w:tc>
           <w:tcPr>
-            <w:tcW w:w="3302" w:type="pct"/>
+            <w:tcW w:w="3284" w:type="pct"/>
             <w:tcBorders>
               <w:top w:val="single" w:sz="6" w:space="0" w:color="auto"/>
               <w:bottom w:val="single" w:sz="6" w:space="0" w:color="auto"/>
@@ -626,7 +626,7 @@
         </w:tc>
         <w:tc>
           <w:tcPr>
-            <w:tcW w:w="437" w:type="pct"/>
+            <w:tcW w:w="439" w:type="pct"/>
             <w:tcBorders>
               <w:top w:val="single" w:sz="6" w:space="0" w:color="auto"/>
               <w:bottom w:val="single" w:sz="6" w:space="0" w:color="auto"/>
@@ -655,7 +655,7 @@
         </w:tc>
         <w:tc>
           <w:tcPr>
-            <w:tcW w:w="961" w:type="pct"/>
+            <w:tcW w:w="966" w:type="pct"/>
             <w:tcBorders>
               <w:top w:val="single" w:sz="6" w:space="0" w:color="auto"/>
               <w:bottom w:val="single" w:sz="6" w:space="0" w:color="auto"/>
@@ -680,7 +680,7 @@
         </w:tc>
         <w:tc>
           <w:tcPr>
-            <w:tcW w:w="300" w:type="pct"/>
+            <w:tcW w:w="311" w:type="pct"/>
             <w:tcBorders>
               <w:top w:val="single" w:sz="6" w:space="0" w:color="auto"/>
               <w:bottom w:val="single" w:sz="6" w:space="0" w:color="auto"/>
@@ -712,7 +712,7 @@
         </w:trPr>
         <w:tc>
           <w:tcPr>
-            <w:tcW w:w="3302" w:type="pct"/>
+            <w:tcW w:w="3284" w:type="pct"/>
             <w:tcBorders>
               <w:top w:val="single" w:sz="6" w:space="0" w:color="auto"/>
               <w:bottom w:val="single" w:sz="6" w:space="0" w:color="auto"/>
@@ -742,7 +742,7 @@
         </w:tc>
         <w:tc>
           <w:tcPr>
-            <w:tcW w:w="437" w:type="pct"/>
+            <w:tcW w:w="439" w:type="pct"/>
             <w:tcBorders>
               <w:top w:val="single" w:sz="6" w:space="0" w:color="auto"/>
               <w:bottom w:val="single" w:sz="6" w:space="0" w:color="auto"/>
@@ -771,7 +771,7 @@
         </w:tc>
         <w:tc>
           <w:tcPr>
-            <w:tcW w:w="961" w:type="pct"/>
+            <w:tcW w:w="966" w:type="pct"/>
             <w:tcBorders>
               <w:top w:val="single" w:sz="6" w:space="0" w:color="auto"/>
               <w:bottom w:val="single" w:sz="6" w:space="0" w:color="auto"/>
@@ -798,7 +798,7 @@
         </w:tc>
         <w:tc>
           <w:tcPr>
-            <w:tcW w:w="300" w:type="pct"/>
+            <w:tcW w:w="311" w:type="pct"/>
             <w:tcBorders>
               <w:top w:val="single" w:sz="6" w:space="0" w:color="auto"/>
               <w:bottom w:val="single" w:sz="6" w:space="0" w:color="auto"/>
@@ -829,7 +829,7 @@
         </w:trPr>
         <w:tc>
           <w:tcPr>
-            <w:tcW w:w="3302" w:type="pct"/>
+            <w:tcW w:w="3284" w:type="pct"/>
             <w:tcBorders>
               <w:top w:val="single" w:sz="6" w:space="0" w:color="auto"/>
               <w:bottom w:val="single" w:sz="6" w:space="0" w:color="auto"/>
@@ -910,7 +910,7 @@
         </w:tc>
         <w:tc>
           <w:tcPr>
-            <w:tcW w:w="437" w:type="pct"/>
+            <w:tcW w:w="439" w:type="pct"/>
             <w:tcBorders>
               <w:top w:val="single" w:sz="6" w:space="0" w:color="auto"/>
               <w:bottom w:val="single" w:sz="6" w:space="0" w:color="auto"/>
@@ -939,7 +939,7 @@
         </w:tc>
         <w:tc>
           <w:tcPr>
-            <w:tcW w:w="961" w:type="pct"/>
+            <w:tcW w:w="966" w:type="pct"/>
             <w:tcBorders>
               <w:top w:val="single" w:sz="6" w:space="0" w:color="auto"/>
               <w:bottom w:val="single" w:sz="6" w:space="0" w:color="auto"/>
@@ -966,7 +966,7 @@
         </w:tc>
         <w:tc>
           <w:tcPr>
-            <w:tcW w:w="300" w:type="pct"/>
+            <w:tcW w:w="311" w:type="pct"/>
             <w:tcBorders>
               <w:top w:val="single" w:sz="6" w:space="0" w:color="auto"/>
               <w:bottom w:val="single" w:sz="6" w:space="0" w:color="auto"/>
@@ -997,7 +997,7 @@
         </w:trPr>
         <w:tc>
           <w:tcPr>
-            <w:tcW w:w="3302" w:type="pct"/>
+            <w:tcW w:w="3284" w:type="pct"/>
             <w:tcBorders>
               <w:top w:val="single" w:sz="6" w:space="0" w:color="auto"/>
               <w:bottom w:val="single" w:sz="6" w:space="0" w:color="auto"/>
@@ -1095,7 +1095,7 @@
         </w:tc>
         <w:tc>
           <w:tcPr>
-            <w:tcW w:w="437" w:type="pct"/>
+            <w:tcW w:w="439" w:type="pct"/>
             <w:tcBorders>
               <w:top w:val="single" w:sz="6" w:space="0" w:color="auto"/>
               <w:bottom w:val="single" w:sz="6" w:space="0" w:color="auto"/>
@@ -1124,7 +1124,7 @@
         </w:tc>
         <w:tc>
           <w:tcPr>
-            <w:tcW w:w="961" w:type="pct"/>
+            <w:tcW w:w="966" w:type="pct"/>
             <w:tcBorders>
               <w:top w:val="single" w:sz="6" w:space="0" w:color="auto"/>
               <w:bottom w:val="single" w:sz="6" w:space="0" w:color="auto"/>
@@ -1151,7 +1151,7 @@
         </w:tc>
         <w:tc>
           <w:tcPr>
-            <w:tcW w:w="300" w:type="pct"/>
+            <w:tcW w:w="311" w:type="pct"/>
             <w:tcBorders>
               <w:top w:val="single" w:sz="6" w:space="0" w:color="auto"/>
               <w:bottom w:val="single" w:sz="6" w:space="0" w:color="auto"/>
@@ -1182,7 +1182,7 @@
         </w:trPr>
         <w:tc>
           <w:tcPr>
-            <w:tcW w:w="3302" w:type="pct"/>
+            <w:tcW w:w="3284" w:type="pct"/>
             <w:tcBorders>
               <w:top w:val="single" w:sz="6" w:space="0" w:color="auto"/>
               <w:bottom w:val="single" w:sz="6" w:space="0" w:color="auto"/>
@@ -1280,7 +1280,7 @@
         </w:tc>
         <w:tc>
           <w:tcPr>
-            <w:tcW w:w="437" w:type="pct"/>
+            <w:tcW w:w="439" w:type="pct"/>
             <w:tcBorders>
               <w:top w:val="single" w:sz="6" w:space="0" w:color="auto"/>
               <w:bottom w:val="single" w:sz="6" w:space="0" w:color="auto"/>
@@ -1309,7 +1309,7 @@
         </w:tc>
         <w:tc>
           <w:tcPr>
-            <w:tcW w:w="961" w:type="pct"/>
+            <w:tcW w:w="966" w:type="pct"/>
             <w:tcBorders>
               <w:top w:val="single" w:sz="6" w:space="0" w:color="auto"/>
               <w:bottom w:val="single" w:sz="6" w:space="0" w:color="auto"/>
@@ -1336,7 +1336,7 @@
         </w:tc>
         <w:tc>
           <w:tcPr>
-            <w:tcW w:w="300" w:type="pct"/>
+            <w:tcW w:w="311" w:type="pct"/>
             <w:tcBorders>
               <w:top w:val="single" w:sz="6" w:space="0" w:color="auto"/>
               <w:bottom w:val="single" w:sz="6" w:space="0" w:color="auto"/>
@@ -1356,6 +1356,194 @@
                 <w:rFonts w:cs="Nazanin"/>
               </w:rPr>
               <w:t>6</w:t>
+            </w:r>
+          </w:p>
+        </w:tc>
+      </w:tr>
+      <w:tr>
+        <w:trPr>
+          <w:trHeight w:val="573"/>
+          <w:jc w:val="center"/>
+        </w:trPr>
+        <w:tc>
+          <w:tcPr>
+            <w:tcW w:w="3284" w:type="pct"/>
+            <w:tcBorders>
+              <w:top w:val="single" w:sz="6" w:space="0" w:color="auto"/>
+              <w:bottom w:val="single" w:sz="6" w:space="0" w:color="auto"/>
+            </w:tcBorders>
+            <w:noWrap/>
+            <w:vAlign w:val="center"/>
+          </w:tcPr>
+          <w:p>
+            <w:pPr>
+              <w:bidi/>
+              <w:rPr>
+                <w:rFonts w:cs="Nazanin"/>
+                <w:sz w:val="24"/>
+                <w:szCs w:val="24"/>
+              </w:rPr>
+            </w:pPr>
+            <w:r>
+              <w:rPr>
+                <w:rFonts w:ascii="IRANSansWeb-Light" w:cs="Nazanin" w:hint="cs"/>
+                <w:sz w:val="24"/>
+                <w:szCs w:val="24"/>
+                <w:rtl/>
+              </w:rPr>
+              <w:lastRenderedPageBreak/>
+              <w:t>شماره</w:t>
+            </w:r>
+            <w:r>
+              <w:rPr>
+                <w:rFonts w:ascii="IRANSansWeb-Light" w:cs="Nazanin"/>
+                <w:sz w:val="24"/>
+                <w:szCs w:val="24"/>
+              </w:rPr>
+              <w:t xml:space="preserve"> </w:t>
+            </w:r>
+            <w:r>
+              <w:rPr>
+                <w:rFonts w:ascii="IRANSansWeb-Light" w:cs="Nazanin" w:hint="cs"/>
+                <w:sz w:val="24"/>
+                <w:szCs w:val="24"/>
+                <w:rtl/>
+                <w:lang w:bidi="fa-IR"/>
+              </w:rPr>
+              <w:t>تلفن ثابت</w:t>
+            </w:r>
+            <w:r>
+              <w:rPr>
+                <w:rFonts w:ascii="IRANSansWeb-Light" w:cs="Nazanin"/>
+                <w:sz w:val="24"/>
+                <w:szCs w:val="24"/>
+              </w:rPr>
+              <w:t xml:space="preserve"> </w:t>
+            </w:r>
+            <w:r>
+              <w:rPr>
+                <w:rFonts w:ascii="IRANSansWeb-Light" w:cs="Nazanin" w:hint="cs"/>
+                <w:sz w:val="24"/>
+                <w:szCs w:val="24"/>
+                <w:rtl/>
+              </w:rPr>
+              <w:t>تحویل</w:t>
+            </w:r>
+            <w:r>
+              <w:rPr>
+                <w:rFonts w:ascii="IRANSansWeb-Light" w:cs="Nazanin"/>
+                <w:sz w:val="24"/>
+                <w:szCs w:val="24"/>
+              </w:rPr>
+              <w:t xml:space="preserve"> </w:t>
+            </w:r>
+            <w:r>
+              <w:rPr>
+                <w:rFonts w:ascii="IRANSansWeb-Light" w:cs="Nazanin" w:hint="cs"/>
+                <w:sz w:val="24"/>
+                <w:szCs w:val="24"/>
+                <w:rtl/>
+              </w:rPr>
+              <w:t>گیرنده</w:t>
+            </w:r>
+            <w:r>
+              <w:rPr>
+                <w:rFonts w:ascii="IRANSansWeb-Light" w:cs="Nazanin"/>
+                <w:sz w:val="24"/>
+                <w:szCs w:val="24"/>
+              </w:rPr>
+              <w:t xml:space="preserve"> </w:t>
+            </w:r>
+            <w:r>
+              <w:rPr>
+                <w:rFonts w:ascii="IRANSansWeb-Light" w:cs="Nazanin" w:hint="cs"/>
+                <w:sz w:val="24"/>
+                <w:szCs w:val="24"/>
+                <w:rtl/>
+              </w:rPr>
+              <w:t>مرسوله</w:t>
+            </w:r>
+          </w:p>
+        </w:tc>
+        <w:tc>
+          <w:tcPr>
+            <w:tcW w:w="439" w:type="pct"/>
+            <w:tcBorders>
+              <w:top w:val="single" w:sz="6" w:space="0" w:color="auto"/>
+              <w:bottom w:val="single" w:sz="6" w:space="0" w:color="auto"/>
+            </w:tcBorders>
+            <w:vAlign w:val="center"/>
+          </w:tcPr>
+          <w:p>
+            <w:pPr>
+              <w:bidi/>
+              <w:jc w:val="center"/>
+              <w:rPr>
+                <w:rFonts w:ascii="IRANSansWeb-Light" w:cs="Nazanin"/>
+                <w:sz w:val="20"/>
+                <w:szCs w:val="20"/>
+              </w:rPr>
+            </w:pPr>
+            <w:r>
+              <w:rPr>
+                <w:rFonts w:ascii="IRANSansWeb-Light" w:cs="Nazanin"/>
+                <w:sz w:val="20"/>
+                <w:szCs w:val="20"/>
+              </w:rPr>
+              <w:t>String</w:t>
+            </w:r>
+          </w:p>
+        </w:tc>
+        <w:tc>
+          <w:tcPr>
+            <w:tcW w:w="966" w:type="pct"/>
+            <w:tcBorders>
+              <w:top w:val="single" w:sz="6" w:space="0" w:color="auto"/>
+              <w:bottom w:val="single" w:sz="6" w:space="0" w:color="auto"/>
+            </w:tcBorders>
+            <w:vAlign w:val="center"/>
+          </w:tcPr>
+          <w:p>
+            <w:pPr>
+              <w:bidi/>
+              <w:jc w:val="center"/>
+              <w:rPr>
+                <w:rFonts w:cs="Nazanin"/>
+              </w:rPr>
+            </w:pPr>
+            <w:proofErr w:type="spellStart"/>
+            <w:r>
+              <w:rPr>
+                <w:rFonts w:cs="Nazanin"/>
+              </w:rPr>
+              <w:t>registerPhoneNumber</w:t>
+            </w:r>
+            <w:proofErr w:type="spellEnd"/>
+          </w:p>
+        </w:tc>
+        <w:tc>
+          <w:tcPr>
+            <w:tcW w:w="311" w:type="pct"/>
+            <w:tcBorders>
+              <w:top w:val="single" w:sz="6" w:space="0" w:color="auto"/>
+              <w:bottom w:val="single" w:sz="6" w:space="0" w:color="auto"/>
+            </w:tcBorders>
+            <w:vAlign w:val="center"/>
+          </w:tcPr>
+          <w:p>
+            <w:pPr>
+              <w:bidi/>
+              <w:jc w:val="center"/>
+              <w:rPr>
+                <w:rFonts w:cs="Nazanin"/>
+              </w:rPr>
+            </w:pPr>
+            <w:r>
+              <w:rPr>
+                <w:rFonts w:cs="Nazanin" w:hint="cs"/>
+                <w:rtl/>
+              </w:rPr>
+              <w:t>7</w:t>
             </w:r>
           </w:p>
         </w:tc>
@@ -1367,7 +1555,7 @@
         </w:trPr>
         <w:tc>
           <w:tcPr>
-            <w:tcW w:w="3302" w:type="pct"/>
+            <w:tcW w:w="3284" w:type="pct"/>
             <w:tcBorders>
               <w:top w:val="single" w:sz="6" w:space="0" w:color="auto"/>
               <w:bottom w:val="single" w:sz="6" w:space="0" w:color="auto"/>
@@ -1460,7 +1648,7 @@
         </w:tc>
         <w:tc>
           <w:tcPr>
-            <w:tcW w:w="437" w:type="pct"/>
+            <w:tcW w:w="439" w:type="pct"/>
             <w:tcBorders>
               <w:top w:val="single" w:sz="6" w:space="0" w:color="auto"/>
               <w:bottom w:val="single" w:sz="6" w:space="0" w:color="auto"/>
@@ -1489,7 +1677,7 @@
         </w:tc>
         <w:tc>
           <w:tcPr>
-            <w:tcW w:w="961" w:type="pct"/>
+            <w:tcW w:w="966" w:type="pct"/>
             <w:tcBorders>
               <w:top w:val="single" w:sz="6" w:space="0" w:color="auto"/>
               <w:bottom w:val="single" w:sz="6" w:space="0" w:color="auto"/>
@@ -1516,7 +1704,7 @@
         </w:tc>
         <w:tc>
           <w:tcPr>
-            <w:tcW w:w="300" w:type="pct"/>
+            <w:tcW w:w="311" w:type="pct"/>
             <w:tcBorders>
               <w:top w:val="single" w:sz="6" w:space="0" w:color="auto"/>
               <w:bottom w:val="single" w:sz="6" w:space="0" w:color="auto"/>
@@ -1533,9 +1721,10 @@
             </w:pPr>
             <w:r>
               <w:rPr>
-                <w:rFonts w:cs="Nazanin"/>
-              </w:rPr>
-              <w:t>7</w:t>
+                <w:rFonts w:cs="Nazanin" w:hint="cs"/>
+                <w:rtl/>
+              </w:rPr>
+              <w:t>8</w:t>
             </w:r>
           </w:p>
         </w:tc>
@@ -1547,7 +1736,7 @@
         </w:trPr>
         <w:tc>
           <w:tcPr>
-            <w:tcW w:w="3302" w:type="pct"/>
+            <w:tcW w:w="3284" w:type="pct"/>
             <w:tcBorders>
               <w:top w:val="single" w:sz="6" w:space="0" w:color="auto"/>
               <w:bottom w:val="single" w:sz="6" w:space="0" w:color="auto"/>
@@ -1571,7 +1760,6 @@
                 <w:szCs w:val="24"/>
                 <w:rtl/>
               </w:rPr>
-              <w:lastRenderedPageBreak/>
               <w:t>کد</w:t>
             </w:r>
             <w:r>
@@ -1640,7 +1828,7 @@
         </w:tc>
         <w:tc>
           <w:tcPr>
-            <w:tcW w:w="437" w:type="pct"/>
+            <w:tcW w:w="439" w:type="pct"/>
             <w:tcBorders>
               <w:top w:val="single" w:sz="6" w:space="0" w:color="auto"/>
               <w:bottom w:val="single" w:sz="6" w:space="0" w:color="auto"/>
@@ -1669,7 +1857,7 @@
         </w:tc>
         <w:tc>
           <w:tcPr>
-            <w:tcW w:w="961" w:type="pct"/>
+            <w:tcW w:w="966" w:type="pct"/>
             <w:tcBorders>
               <w:top w:val="single" w:sz="6" w:space="0" w:color="auto"/>
               <w:bottom w:val="single" w:sz="6" w:space="0" w:color="auto"/>
@@ -1696,7 +1884,7 @@
         </w:tc>
         <w:tc>
           <w:tcPr>
-            <w:tcW w:w="300" w:type="pct"/>
+            <w:tcW w:w="311" w:type="pct"/>
             <w:tcBorders>
               <w:top w:val="single" w:sz="6" w:space="0" w:color="auto"/>
               <w:bottom w:val="single" w:sz="6" w:space="0" w:color="auto"/>
@@ -1713,9 +1901,10 @@
             </w:pPr>
             <w:r>
               <w:rPr>
-                <w:rFonts w:cs="Nazanin"/>
-              </w:rPr>
-              <w:t>8</w:t>
+                <w:rFonts w:cs="Nazanin" w:hint="cs"/>
+                <w:rtl/>
+              </w:rPr>
+              <w:t>9</w:t>
             </w:r>
           </w:p>
         </w:tc>
@@ -1727,7 +1916,7 @@
         </w:trPr>
         <w:tc>
           <w:tcPr>
-            <w:tcW w:w="3302" w:type="pct"/>
+            <w:tcW w:w="3284" w:type="pct"/>
             <w:tcBorders>
               <w:top w:val="single" w:sz="6" w:space="0" w:color="auto"/>
               <w:bottom w:val="single" w:sz="6" w:space="0" w:color="auto"/>
@@ -1791,7 +1980,7 @@
         </w:tc>
         <w:tc>
           <w:tcPr>
-            <w:tcW w:w="437" w:type="pct"/>
+            <w:tcW w:w="439" w:type="pct"/>
             <w:tcBorders>
               <w:top w:val="single" w:sz="6" w:space="0" w:color="auto"/>
               <w:bottom w:val="single" w:sz="6" w:space="0" w:color="auto"/>
@@ -1820,7 +2009,7 @@
         </w:tc>
         <w:tc>
           <w:tcPr>
-            <w:tcW w:w="961" w:type="pct"/>
+            <w:tcW w:w="966" w:type="pct"/>
             <w:tcBorders>
               <w:top w:val="single" w:sz="6" w:space="0" w:color="auto"/>
               <w:bottom w:val="single" w:sz="6" w:space="0" w:color="auto"/>
@@ -1847,7 +2036,7 @@
         </w:tc>
         <w:tc>
           <w:tcPr>
-            <w:tcW w:w="300" w:type="pct"/>
+            <w:tcW w:w="311" w:type="pct"/>
             <w:tcBorders>
               <w:top w:val="single" w:sz="6" w:space="0" w:color="auto"/>
               <w:bottom w:val="single" w:sz="6" w:space="0" w:color="auto"/>
@@ -1864,9 +2053,10 @@
             </w:pPr>
             <w:r>
               <w:rPr>
-                <w:rFonts w:cs="Nazanin"/>
-              </w:rPr>
-              <w:t>9</w:t>
+                <w:rFonts w:cs="Nazanin" w:hint="cs"/>
+                <w:rtl/>
+              </w:rPr>
+              <w:t>10</w:t>
             </w:r>
           </w:p>
         </w:tc>
@@ -1878,7 +2068,7 @@
         </w:trPr>
         <w:tc>
           <w:tcPr>
-            <w:tcW w:w="3302" w:type="pct"/>
+            <w:tcW w:w="3284" w:type="pct"/>
             <w:tcBorders>
               <w:top w:val="single" w:sz="6" w:space="0" w:color="auto"/>
               <w:bottom w:val="single" w:sz="6" w:space="0" w:color="auto"/>
@@ -1959,7 +2149,7 @@
         </w:tc>
         <w:tc>
           <w:tcPr>
-            <w:tcW w:w="437" w:type="pct"/>
+            <w:tcW w:w="439" w:type="pct"/>
             <w:tcBorders>
               <w:top w:val="single" w:sz="6" w:space="0" w:color="auto"/>
               <w:bottom w:val="single" w:sz="6" w:space="0" w:color="auto"/>
@@ -1988,7 +2178,7 @@
         </w:tc>
         <w:tc>
           <w:tcPr>
-            <w:tcW w:w="961" w:type="pct"/>
+            <w:tcW w:w="966" w:type="pct"/>
             <w:tcBorders>
               <w:top w:val="single" w:sz="6" w:space="0" w:color="auto"/>
               <w:bottom w:val="single" w:sz="6" w:space="0" w:color="auto"/>
@@ -2015,7 +2205,7 @@
         </w:tc>
         <w:tc>
           <w:tcPr>
-            <w:tcW w:w="300" w:type="pct"/>
+            <w:tcW w:w="311" w:type="pct"/>
             <w:tcBorders>
               <w:top w:val="single" w:sz="6" w:space="0" w:color="auto"/>
               <w:bottom w:val="single" w:sz="6" w:space="0" w:color="auto"/>
@@ -2032,9 +2222,10 @@
             </w:pPr>
             <w:r>
               <w:rPr>
-                <w:rFonts w:cs="Nazanin"/>
-              </w:rPr>
-              <w:t>10</w:t>
+                <w:rFonts w:cs="Nazanin" w:hint="cs"/>
+                <w:rtl/>
+              </w:rPr>
+              <w:t>11</w:t>
             </w:r>
           </w:p>
         </w:tc>
@@ -2046,7 +2237,7 @@
         </w:trPr>
         <w:tc>
           <w:tcPr>
-            <w:tcW w:w="3302" w:type="pct"/>
+            <w:tcW w:w="3284" w:type="pct"/>
             <w:tcBorders>
               <w:top w:val="single" w:sz="6" w:space="0" w:color="auto"/>
               <w:bottom w:val="single" w:sz="6" w:space="0" w:color="auto"/>
@@ -2233,7 +2424,7 @@
         </w:tc>
         <w:tc>
           <w:tcPr>
-            <w:tcW w:w="437" w:type="pct"/>
+            <w:tcW w:w="439" w:type="pct"/>
             <w:tcBorders>
               <w:top w:val="single" w:sz="6" w:space="0" w:color="auto"/>
               <w:bottom w:val="single" w:sz="6" w:space="0" w:color="auto"/>
@@ -2262,7 +2453,7 @@
         </w:tc>
         <w:tc>
           <w:tcPr>
-            <w:tcW w:w="961" w:type="pct"/>
+            <w:tcW w:w="966" w:type="pct"/>
             <w:tcBorders>
               <w:top w:val="single" w:sz="6" w:space="0" w:color="auto"/>
               <w:bottom w:val="single" w:sz="6" w:space="0" w:color="auto"/>
@@ -2287,7 +2478,7 @@
         </w:tc>
         <w:tc>
           <w:tcPr>
-            <w:tcW w:w="300" w:type="pct"/>
+            <w:tcW w:w="311" w:type="pct"/>
             <w:tcBorders>
               <w:top w:val="single" w:sz="6" w:space="0" w:color="auto"/>
               <w:bottom w:val="single" w:sz="6" w:space="0" w:color="auto"/>
@@ -2304,9 +2495,10 @@
             </w:pPr>
             <w:r>
               <w:rPr>
-                <w:rFonts w:cs="Nazanin"/>
-              </w:rPr>
-              <w:t>11</w:t>
+                <w:rFonts w:cs="Nazanin" w:hint="cs"/>
+                <w:rtl/>
+              </w:rPr>
+              <w:t>12</w:t>
             </w:r>
           </w:p>
         </w:tc>
@@ -2318,7 +2510,7 @@
         </w:trPr>
         <w:tc>
           <w:tcPr>
-            <w:tcW w:w="3302" w:type="pct"/>
+            <w:tcW w:w="3284" w:type="pct"/>
             <w:tcBorders>
               <w:top w:val="single" w:sz="6" w:space="0" w:color="auto"/>
               <w:bottom w:val="single" w:sz="6" w:space="0" w:color="auto"/>
@@ -2368,7 +2560,7 @@
         </w:tc>
         <w:tc>
           <w:tcPr>
-            <w:tcW w:w="437" w:type="pct"/>
+            <w:tcW w:w="439" w:type="pct"/>
             <w:tcBorders>
               <w:top w:val="single" w:sz="6" w:space="0" w:color="auto"/>
               <w:bottom w:val="single" w:sz="6" w:space="0" w:color="auto"/>
@@ -2397,7 +2589,7 @@
         </w:tc>
         <w:tc>
           <w:tcPr>
-            <w:tcW w:w="961" w:type="pct"/>
+            <w:tcW w:w="966" w:type="pct"/>
             <w:tcBorders>
               <w:top w:val="single" w:sz="6" w:space="0" w:color="auto"/>
               <w:bottom w:val="single" w:sz="6" w:space="0" w:color="auto"/>
@@ -2424,7 +2616,7 @@
         </w:tc>
         <w:tc>
           <w:tcPr>
-            <w:tcW w:w="300" w:type="pct"/>
+            <w:tcW w:w="311" w:type="pct"/>
             <w:tcBorders>
               <w:top w:val="single" w:sz="6" w:space="0" w:color="auto"/>
               <w:bottom w:val="single" w:sz="6" w:space="0" w:color="auto"/>
@@ -2441,9 +2633,10 @@
             </w:pPr>
             <w:r>
               <w:rPr>
-                <w:rFonts w:cs="Nazanin"/>
-              </w:rPr>
-              <w:t>12</w:t>
+                <w:rFonts w:cs="Nazanin" w:hint="cs"/>
+                <w:rtl/>
+              </w:rPr>
+              <w:t>13</w:t>
             </w:r>
           </w:p>
         </w:tc>
@@ -2455,7 +2648,7 @@
         </w:trPr>
         <w:tc>
           <w:tcPr>
-            <w:tcW w:w="3302" w:type="pct"/>
+            <w:tcW w:w="3284" w:type="pct"/>
             <w:tcBorders>
               <w:top w:val="single" w:sz="6" w:space="0" w:color="auto"/>
               <w:bottom w:val="single" w:sz="6" w:space="0" w:color="auto"/>
@@ -2557,7 +2750,7 @@
         </w:tc>
         <w:tc>
           <w:tcPr>
-            <w:tcW w:w="437" w:type="pct"/>
+            <w:tcW w:w="439" w:type="pct"/>
             <w:tcBorders>
               <w:top w:val="single" w:sz="6" w:space="0" w:color="auto"/>
               <w:bottom w:val="single" w:sz="6" w:space="0" w:color="auto"/>
@@ -2586,7 +2779,7 @@
         </w:tc>
         <w:tc>
           <w:tcPr>
-            <w:tcW w:w="961" w:type="pct"/>
+            <w:tcW w:w="966" w:type="pct"/>
             <w:tcBorders>
               <w:top w:val="single" w:sz="6" w:space="0" w:color="auto"/>
               <w:bottom w:val="single" w:sz="6" w:space="0" w:color="auto"/>
@@ -2613,7 +2806,7 @@
         </w:tc>
         <w:tc>
           <w:tcPr>
-            <w:tcW w:w="300" w:type="pct"/>
+            <w:tcW w:w="311" w:type="pct"/>
             <w:tcBorders>
               <w:top w:val="single" w:sz="6" w:space="0" w:color="auto"/>
               <w:bottom w:val="single" w:sz="6" w:space="0" w:color="auto"/>
@@ -2630,9 +2823,10 @@
             </w:pPr>
             <w:r>
               <w:rPr>
-                <w:rFonts w:cs="Nazanin"/>
-              </w:rPr>
-              <w:t>13</w:t>
+                <w:rFonts w:cs="Nazanin" w:hint="cs"/>
+                <w:rtl/>
+              </w:rPr>
+              <w:t>14</w:t>
             </w:r>
           </w:p>
         </w:tc>
@@ -2644,7 +2838,7 @@
         </w:trPr>
         <w:tc>
           <w:tcPr>
-            <w:tcW w:w="3302" w:type="pct"/>
+            <w:tcW w:w="3284" w:type="pct"/>
             <w:tcBorders>
               <w:top w:val="single" w:sz="6" w:space="0" w:color="auto"/>
               <w:left w:val="single" w:sz="18" w:space="0" w:color="auto"/>
@@ -2675,7 +2869,7 @@
         </w:tc>
         <w:tc>
           <w:tcPr>
-            <w:tcW w:w="437" w:type="pct"/>
+            <w:tcW w:w="439" w:type="pct"/>
             <w:tcBorders>
               <w:top w:val="single" w:sz="6" w:space="0" w:color="auto"/>
               <w:bottom w:val="single" w:sz="6" w:space="0" w:color="auto"/>
@@ -2704,7 +2898,7 @@
         </w:tc>
         <w:tc>
           <w:tcPr>
-            <w:tcW w:w="961" w:type="pct"/>
+            <w:tcW w:w="966" w:type="pct"/>
             <w:tcBorders>
               <w:top w:val="single" w:sz="6" w:space="0" w:color="auto"/>
               <w:bottom w:val="single" w:sz="6" w:space="0" w:color="auto"/>
@@ -2731,7 +2925,7 @@
         </w:tc>
         <w:tc>
           <w:tcPr>
-            <w:tcW w:w="300" w:type="pct"/>
+            <w:tcW w:w="311" w:type="pct"/>
             <w:tcBorders>
               <w:top w:val="single" w:sz="6" w:space="0" w:color="auto"/>
               <w:bottom w:val="single" w:sz="6" w:space="0" w:color="auto"/>
@@ -2749,9 +2943,10 @@
             </w:pPr>
             <w:r>
               <w:rPr>
-                <w:rFonts w:cs="Nazanin"/>
-              </w:rPr>
-              <w:t>14</w:t>
+                <w:rFonts w:cs="Nazanin" w:hint="cs"/>
+                <w:rtl/>
+              </w:rPr>
+              <w:t>15</w:t>
             </w:r>
           </w:p>
         </w:tc>
@@ -2764,7 +2959,7 @@
         </w:trPr>
         <w:tc>
           <w:tcPr>
-            <w:tcW w:w="3302" w:type="pct"/>
+            <w:tcW w:w="3284" w:type="pct"/>
             <w:tcBorders>
               <w:top w:val="single" w:sz="6" w:space="0" w:color="auto"/>
               <w:left w:val="single" w:sz="18" w:space="0" w:color="auto"/>
@@ -2795,7 +2990,7 @@
         </w:tc>
         <w:tc>
           <w:tcPr>
-            <w:tcW w:w="437" w:type="pct"/>
+            <w:tcW w:w="439" w:type="pct"/>
             <w:tcBorders>
               <w:top w:val="single" w:sz="6" w:space="0" w:color="auto"/>
               <w:left w:val="single" w:sz="6" w:space="0" w:color="auto"/>
@@ -2825,7 +3020,7 @@
         </w:tc>
         <w:tc>
           <w:tcPr>
-            <w:tcW w:w="961" w:type="pct"/>
+            <w:tcW w:w="966" w:type="pct"/>
             <w:tcBorders>
               <w:top w:val="single" w:sz="6" w:space="0" w:color="auto"/>
               <w:left w:val="single" w:sz="6" w:space="0" w:color="auto"/>
@@ -2853,7 +3048,7 @@
         </w:tc>
         <w:tc>
           <w:tcPr>
-            <w:tcW w:w="300" w:type="pct"/>
+            <w:tcW w:w="311" w:type="pct"/>
             <w:tcBorders>
               <w:top w:val="single" w:sz="6" w:space="0" w:color="auto"/>
               <w:left w:val="single" w:sz="6" w:space="0" w:color="auto"/>
@@ -2871,9 +3066,10 @@
             </w:pPr>
             <w:r>
               <w:rPr>
-                <w:rFonts w:cs="Nazanin"/>
-              </w:rPr>
-              <w:t>15</w:t>
+                <w:rFonts w:cs="Nazanin" w:hint="cs"/>
+                <w:rtl/>
+              </w:rPr>
+              <w:t>16</w:t>
             </w:r>
           </w:p>
         </w:tc>
@@ -2902,6 +3098,7 @@
           <w:rFonts w:cs="Nazanin"/>
           <w:sz w:val="28"/>
           <w:szCs w:val="28"/>
+          <w:rtl/>
           <w:lang w:bidi="fa-IR"/>
         </w:rPr>
       </w:pPr>
@@ -3015,28 +3212,6 @@
           <w:lang w:bidi="fa-IR"/>
         </w:rPr>
         <w:t>و در صورتی که متد به درستی فراخوانی نشود، خروجی آن یکی از کدهای خطای زیر خواهد بود:</w:t>
-      </w:r>
-    </w:p>
-    <w:p>
-      <w:pPr>
-        <w:bidi/>
-        <w:rPr>
-          <w:rFonts w:cs="Nazanin"/>
-          <w:sz w:val="28"/>
-          <w:szCs w:val="28"/>
-          <w:rtl/>
-          <w:lang w:bidi="fa-IR"/>
-        </w:rPr>
-      </w:pPr>
-      <w:r>
-        <w:rPr>
-          <w:rFonts w:cs="Nazanin" w:hint="cs"/>
-          <w:sz w:val="28"/>
-          <w:szCs w:val="28"/>
-          <w:rtl/>
-          <w:lang w:bidi="fa-IR"/>
-        </w:rPr>
-        <w:t xml:space="preserve"> </w:t>
       </w:r>
     </w:p>
     <w:tbl>
@@ -3281,6 +3456,7 @@
                 <w:szCs w:val="24"/>
                 <w:rtl/>
               </w:rPr>
+              <w:lastRenderedPageBreak/>
               <w:t>نام کاربری ثبت نشده</w:t>
             </w:r>
           </w:p>
@@ -3343,7 +3519,6 @@
                 <w:szCs w:val="24"/>
                 <w:rtl/>
               </w:rPr>
-              <w:lastRenderedPageBreak/>
               <w:t>فیلد کلمه عبور وارد نشده</w:t>
             </w:r>
           </w:p>
@@ -4731,7 +4906,6 @@
     </w:p>
     <w:p>
       <w:pPr>
-        <w:bidi/>
         <w:rPr>
           <w:rFonts w:cs="Nazanin"/>
           <w:sz w:val="28"/>
@@ -4740,17 +4914,8 @@
           <w:lang w:bidi="fa-IR"/>
         </w:rPr>
       </w:pPr>
-    </w:p>
-    <w:p>
-      <w:pPr>
-        <w:rPr>
-          <w:rFonts w:cs="Nazanin"/>
-          <w:sz w:val="28"/>
-          <w:szCs w:val="28"/>
-          <w:rtl/>
-          <w:lang w:bidi="fa-IR"/>
-        </w:rPr>
-      </w:pPr>
+      <w:bookmarkStart w:id="0" w:name="_GoBack"/>
+      <w:bookmarkEnd w:id="0"/>
       <w:r>
         <w:rPr>
           <w:rFonts w:cs="Nazanin"/>
@@ -5240,7 +5405,7 @@
             <w:pPr>
               <w:bidi/>
               <w:rPr>
-                <w:rFonts w:cs="Nazanin" w:hint="cs"/>
+                <w:rFonts w:cs="Nazanin"/>
                 <w:sz w:val="24"/>
                 <w:szCs w:val="24"/>
                 <w:rtl/>
@@ -5963,7 +6128,7 @@
               <w:bidi/>
               <w:jc w:val="center"/>
               <w:rPr>
-                <w:rFonts w:cs="Nazanin" w:hint="cs"/>
+                <w:rFonts w:cs="Nazanin"/>
                 <w:sz w:val="24"/>
                 <w:szCs w:val="24"/>
                 <w:rtl/>
@@ -6014,7 +6179,7 @@
               <w:bidi/>
               <w:jc w:val="center"/>
               <w:rPr>
-                <w:rFonts w:cs="Nazanin" w:hint="cs"/>
+                <w:rFonts w:cs="Nazanin"/>
                 <w:rtl/>
               </w:rPr>
             </w:pPr>
@@ -6050,7 +6215,7 @@
               <w:bidi/>
               <w:jc w:val="center"/>
               <w:rPr>
-                <w:rFonts w:cs="Nazanin" w:hint="cs"/>
+                <w:rFonts w:cs="Nazanin"/>
                 <w:sz w:val="24"/>
                 <w:szCs w:val="24"/>
                 <w:rtl/>
@@ -6101,7 +6266,7 @@
               <w:bidi/>
               <w:jc w:val="center"/>
               <w:rPr>
-                <w:rFonts w:cs="Nazanin" w:hint="cs"/>
+                <w:rFonts w:cs="Nazanin"/>
                 <w:rtl/>
               </w:rPr>
             </w:pPr>
@@ -6137,7 +6302,7 @@
               <w:bidi/>
               <w:jc w:val="center"/>
               <w:rPr>
-                <w:rFonts w:cs="Nazanin" w:hint="cs"/>
+                <w:rFonts w:cs="Nazanin"/>
                 <w:sz w:val="24"/>
                 <w:szCs w:val="24"/>
                 <w:rtl/>
@@ -6188,7 +6353,7 @@
               <w:bidi/>
               <w:jc w:val="center"/>
               <w:rPr>
-                <w:rFonts w:cs="Nazanin" w:hint="cs"/>
+                <w:rFonts w:cs="Nazanin"/>
                 <w:rtl/>
               </w:rPr>
             </w:pPr>
@@ -6224,7 +6389,7 @@
               <w:bidi/>
               <w:jc w:val="center"/>
               <w:rPr>
-                <w:rFonts w:cs="Nazanin" w:hint="cs"/>
+                <w:rFonts w:cs="Nazanin"/>
                 <w:sz w:val="24"/>
                 <w:szCs w:val="24"/>
                 <w:rtl/>
@@ -6275,7 +6440,7 @@
               <w:bidi/>
               <w:jc w:val="center"/>
               <w:rPr>
-                <w:rFonts w:cs="Nazanin" w:hint="cs"/>
+                <w:rFonts w:cs="Nazanin"/>
                 <w:rtl/>
               </w:rPr>
             </w:pPr>
@@ -6311,7 +6476,7 @@
               <w:bidi/>
               <w:jc w:val="center"/>
               <w:rPr>
-                <w:rFonts w:cs="Nazanin" w:hint="cs"/>
+                <w:rFonts w:cs="Nazanin"/>
                 <w:sz w:val="24"/>
                 <w:szCs w:val="24"/>
                 <w:rtl/>
@@ -6344,7 +6509,7 @@
               <w:bidi/>
               <w:jc w:val="center"/>
               <w:rPr>
-                <w:rFonts w:cs="Nazanin" w:hint="cs"/>
+                <w:rFonts w:cs="Nazanin"/>
                 <w:rtl/>
               </w:rPr>
             </w:pPr>
@@ -6380,7 +6545,7 @@
               <w:bidi/>
               <w:jc w:val="center"/>
               <w:rPr>
-                <w:rFonts w:cs="Nazanin" w:hint="cs"/>
+                <w:rFonts w:cs="Nazanin"/>
                 <w:sz w:val="24"/>
                 <w:szCs w:val="24"/>
                 <w:rtl/>
@@ -6431,7 +6596,7 @@
               <w:bidi/>
               <w:jc w:val="center"/>
               <w:rPr>
-                <w:rFonts w:cs="Nazanin" w:hint="cs"/>
+                <w:rFonts w:cs="Nazanin"/>
                 <w:rtl/>
               </w:rPr>
             </w:pPr>
@@ -6467,7 +6632,7 @@
               <w:bidi/>
               <w:jc w:val="center"/>
               <w:rPr>
-                <w:rFonts w:cs="Nazanin" w:hint="cs"/>
+                <w:rFonts w:cs="Nazanin"/>
                 <w:sz w:val="24"/>
                 <w:szCs w:val="24"/>
                 <w:rtl/>
@@ -6501,7 +6666,7 @@
               <w:bidi/>
               <w:jc w:val="center"/>
               <w:rPr>
-                <w:rFonts w:cs="Nazanin" w:hint="cs"/>
+                <w:rFonts w:cs="Nazanin"/>
                 <w:rtl/>
               </w:rPr>
             </w:pPr>
@@ -6537,7 +6702,7 @@
               <w:bidi/>
               <w:jc w:val="center"/>
               <w:rPr>
-                <w:rFonts w:cs="Nazanin" w:hint="cs"/>
+                <w:rFonts w:cs="Nazanin"/>
                 <w:sz w:val="24"/>
                 <w:szCs w:val="24"/>
                 <w:rtl/>
@@ -6588,7 +6753,7 @@
               <w:bidi/>
               <w:jc w:val="center"/>
               <w:rPr>
-                <w:rFonts w:cs="Nazanin" w:hint="cs"/>
+                <w:rFonts w:cs="Nazanin"/>
                 <w:rtl/>
               </w:rPr>
             </w:pPr>
@@ -6624,7 +6789,7 @@
               <w:bidi/>
               <w:jc w:val="center"/>
               <w:rPr>
-                <w:rFonts w:cs="Nazanin" w:hint="cs"/>
+                <w:rFonts w:cs="Nazanin"/>
                 <w:sz w:val="24"/>
                 <w:szCs w:val="24"/>
                 <w:rtl/>
@@ -6675,7 +6840,7 @@
               <w:bidi/>
               <w:jc w:val="center"/>
               <w:rPr>
-                <w:rFonts w:cs="Nazanin" w:hint="cs"/>
+                <w:rFonts w:cs="Nazanin"/>
                 <w:rtl/>
               </w:rPr>
             </w:pPr>
@@ -6711,7 +6876,7 @@
               <w:bidi/>
               <w:jc w:val="center"/>
               <w:rPr>
-                <w:rFonts w:cs="Nazanin" w:hint="cs"/>
+                <w:rFonts w:cs="Nazanin"/>
                 <w:sz w:val="24"/>
                 <w:szCs w:val="24"/>
                 <w:rtl/>
@@ -6780,7 +6945,7 @@
               <w:bidi/>
               <w:jc w:val="center"/>
               <w:rPr>
-                <w:rFonts w:cs="Nazanin" w:hint="cs"/>
+                <w:rFonts w:cs="Nazanin"/>
                 <w:rtl/>
               </w:rPr>
             </w:pPr>
@@ -6816,7 +6981,7 @@
               <w:bidi/>
               <w:jc w:val="center"/>
               <w:rPr>
-                <w:rFonts w:cs="Nazanin" w:hint="cs"/>
+                <w:rFonts w:cs="Nazanin"/>
                 <w:sz w:val="24"/>
                 <w:szCs w:val="24"/>
                 <w:rtl/>
@@ -6903,7 +7068,7 @@
               <w:bidi/>
               <w:jc w:val="center"/>
               <w:rPr>
-                <w:rFonts w:cs="Nazanin" w:hint="cs"/>
+                <w:rFonts w:cs="Nazanin"/>
                 <w:rtl/>
               </w:rPr>
             </w:pPr>
@@ -6939,7 +7104,7 @@
               <w:bidi/>
               <w:jc w:val="center"/>
               <w:rPr>
-                <w:rFonts w:cs="Nazanin" w:hint="cs"/>
+                <w:rFonts w:cs="Nazanin"/>
                 <w:sz w:val="24"/>
                 <w:szCs w:val="24"/>
                 <w:rtl/>
@@ -7008,7 +7173,7 @@
               <w:bidi/>
               <w:jc w:val="center"/>
               <w:rPr>
-                <w:rFonts w:cs="Nazanin" w:hint="cs"/>
+                <w:rFonts w:cs="Nazanin"/>
                 <w:rtl/>
               </w:rPr>
             </w:pPr>
@@ -7044,7 +7209,7 @@
               <w:bidi/>
               <w:jc w:val="center"/>
               <w:rPr>
-                <w:rFonts w:cs="Nazanin" w:hint="cs"/>
+                <w:rFonts w:cs="Nazanin"/>
                 <w:sz w:val="24"/>
                 <w:szCs w:val="24"/>
                 <w:rtl/>
@@ -7076,7 +7241,7 @@
               <w:bidi/>
               <w:jc w:val="center"/>
               <w:rPr>
-                <w:rFonts w:cs="Nazanin" w:hint="cs"/>
+                <w:rFonts w:cs="Nazanin"/>
                 <w:rtl/>
               </w:rPr>
             </w:pPr>
@@ -7509,7 +7674,7 @@
               <w:bidi/>
               <w:jc w:val="center"/>
               <w:rPr>
-                <w:rFonts w:cs="Nazanin" w:hint="cs"/>
+                <w:rFonts w:cs="Nazanin"/>
                 <w:sz w:val="24"/>
                 <w:szCs w:val="24"/>
                 <w:rtl/>
@@ -7544,7 +7709,7 @@
               <w:bidi/>
               <w:jc w:val="center"/>
               <w:rPr>
-                <w:rFonts w:cs="Nazanin" w:hint="cs"/>
+                <w:rFonts w:cs="Nazanin"/>
                 <w:rtl/>
               </w:rPr>
             </w:pPr>
@@ -7579,7 +7744,7 @@
               <w:bidi/>
               <w:jc w:val="center"/>
               <w:rPr>
-                <w:rFonts w:cs="Nazanin" w:hint="cs"/>
+                <w:rFonts w:cs="Nazanin"/>
                 <w:sz w:val="24"/>
                 <w:szCs w:val="24"/>
                 <w:rtl/>
@@ -7612,19 +7777,7 @@
                 <w:rtl/>
                 <w:lang w:bidi="fa-IR"/>
               </w:rPr>
-              <w:t>نامعتبر است) یا (سفارش حذف شده و موجود نی</w:t>
-            </w:r>
-            <w:bookmarkStart w:id="0" w:name="_GoBack"/>
-            <w:bookmarkEnd w:id="0"/>
-            <w:r>
-              <w:rPr>
-                <w:rFonts w:cs="Nazanin" w:hint="cs"/>
-                <w:sz w:val="24"/>
-                <w:szCs w:val="24"/>
-                <w:rtl/>
-                <w:lang w:bidi="fa-IR"/>
-              </w:rPr>
-              <w:t>ست)</w:t>
+              <w:t>نامعتبر است) یا (سفارش حذف شده و موجود نیست)</w:t>
             </w:r>
           </w:p>
         </w:tc>
@@ -7643,7 +7796,7 @@
               <w:bidi/>
               <w:jc w:val="center"/>
               <w:rPr>
-                <w:rFonts w:cs="Nazanin" w:hint="cs"/>
+                <w:rFonts w:cs="Nazanin"/>
                 <w:rtl/>
               </w:rPr>
             </w:pPr>
@@ -8976,7 +9129,7 @@
 </file>
 
 <file path=customXml/itemProps1.xml><?xml version="1.0" encoding="utf-8"?>
-<ds:datastoreItem xmlns:ds="http://schemas.openxmlformats.org/officeDocument/2006/customXml" ds:itemID="{1E941011-24D0-4800-BC36-7E67EB5F9BF9}">
+<ds:datastoreItem xmlns:ds="http://schemas.openxmlformats.org/officeDocument/2006/customXml" ds:itemID="{8DB7F3D3-C829-4988-AEC4-3784AFFFCAFF}">
   <ds:schemaRefs>
     <ds:schemaRef ds:uri="http://schemas.openxmlformats.org/officeDocument/2006/bibliography"/>
   </ds:schemaRefs>

</xml_diff>